<commit_message>
criar artigo sobre html e suas tags
</commit_message>
<xml_diff>
--- a/artigo01/artigo01.docx
+++ b/artigo01/artigo01.docx
@@ -285,7 +285,6 @@
     </w:p>
     <w:p>
       <w:pPr>
-        <w:jc w:val="center"/>
         <w:rPr>
           <w:rFonts w:ascii="Arial" w:hAnsi="Arial" w:cs="Arial"/>
           <w:color w:val="000000" w:themeColor="text1"/>
@@ -376,7 +375,16 @@
           <w:sz w:val="24"/>
           <w:szCs w:val="44"/>
         </w:rPr>
-        <w:t xml:space="preserve"> utilizáveis para uma camada da sociedade, estes resultados pode ser entregue de diversas formas, como um </w:t>
+        <w:t xml:space="preserve"> </w:t>
+      </w:r>
+      <w:r>
+        <w:rPr>
+          <w:rFonts w:ascii="Arial" w:hAnsi="Arial" w:cs="Arial"/>
+          <w:color w:val="000000" w:themeColor="text1"/>
+          <w:sz w:val="24"/>
+          <w:szCs w:val="44"/>
+        </w:rPr>
+        <w:t xml:space="preserve">em produto final. Utilizáveis para uma camada da sociedade, estes resultados pode ser entregue de diversas formas, como um </w:t>
       </w:r>
       <w:proofErr w:type="spellStart"/>
       <w:r>
@@ -456,7 +464,16 @@
           <w:sz w:val="24"/>
           <w:szCs w:val="44"/>
         </w:rPr>
-        <w:t xml:space="preserve"> para </w:t>
+        <w:t xml:space="preserve"> param</w:t>
+      </w:r>
+      <w:r>
+        <w:rPr>
+          <w:rFonts w:ascii="Arial" w:hAnsi="Arial" w:cs="Arial"/>
+          <w:color w:val="000000" w:themeColor="text1"/>
+          <w:sz w:val="24"/>
+          <w:szCs w:val="44"/>
+        </w:rPr>
+        <w:t xml:space="preserve"> </w:t>
       </w:r>
       <w:proofErr w:type="spellStart"/>
       <w:r>
@@ -505,16 +522,43 @@
           <w:sz w:val="24"/>
           <w:szCs w:val="44"/>
         </w:rPr>
-        <w:t xml:space="preserve">, para qualquer dispositivos que possua uma interface gráfica e que a mesma precisa que </w:t>
-      </w:r>
-      <w:r>
-        <w:rPr>
-          <w:rFonts w:ascii="Arial" w:hAnsi="Arial" w:cs="Arial"/>
-          <w:color w:val="000000" w:themeColor="text1"/>
-          <w:sz w:val="24"/>
-          <w:szCs w:val="44"/>
-        </w:rPr>
-        <w:t>os seus usuário sejam familiarizados</w:t>
+        <w:t>, para quaisquer</w:t>
+      </w:r>
+      <w:r>
+        <w:rPr>
+          <w:rFonts w:ascii="Arial" w:hAnsi="Arial" w:cs="Arial"/>
+          <w:color w:val="000000" w:themeColor="text1"/>
+          <w:sz w:val="24"/>
+          <w:szCs w:val="44"/>
+        </w:rPr>
+        <w:t xml:space="preserve"> dispositivos que possua uma interface gráfica e que a mesma precisa que </w:t>
+      </w:r>
+      <w:r>
+        <w:rPr>
+          <w:rFonts w:ascii="Arial" w:hAnsi="Arial" w:cs="Arial"/>
+          <w:color w:val="000000" w:themeColor="text1"/>
+          <w:sz w:val="24"/>
+          <w:szCs w:val="44"/>
+        </w:rPr>
+        <w:t>os seus usuário</w:t>
+      </w:r>
+      <w:r>
+        <w:rPr>
+          <w:rFonts w:ascii="Arial" w:hAnsi="Arial" w:cs="Arial"/>
+          <w:color w:val="000000" w:themeColor="text1"/>
+          <w:sz w:val="24"/>
+          <w:szCs w:val="44"/>
+        </w:rPr>
+        <w:t>s</w:t>
+      </w:r>
+      <w:r>
+        <w:rPr>
+          <w:rFonts w:ascii="Arial" w:hAnsi="Arial" w:cs="Arial"/>
+          <w:color w:val="000000" w:themeColor="text1"/>
+          <w:sz w:val="24"/>
+          <w:szCs w:val="44"/>
+        </w:rPr>
+        <w:t xml:space="preserve"> sejam familiarizados</w:t>
       </w:r>
       <w:r>
         <w:rPr>
@@ -532,7 +576,16 @@
           <w:sz w:val="24"/>
           <w:szCs w:val="44"/>
         </w:rPr>
-        <w:t xml:space="preserve"> com o produto</w:t>
+        <w:t xml:space="preserve"> </w:t>
+      </w:r>
+      <w:r>
+        <w:rPr>
+          <w:rFonts w:ascii="Arial" w:hAnsi="Arial" w:cs="Arial"/>
+          <w:color w:val="000000" w:themeColor="text1"/>
+          <w:sz w:val="24"/>
+          <w:szCs w:val="44"/>
+        </w:rPr>
+        <w:t>com o produto</w:t>
       </w:r>
       <w:r>
         <w:rPr>
@@ -626,15 +679,42 @@
         </w:rPr>
         <w:t>design</w:t>
       </w:r>
-      <w:proofErr w:type="gramEnd"/>
-      <w:r>
-        <w:rPr>
-          <w:rFonts w:ascii="Arial" w:hAnsi="Arial" w:cs="Arial"/>
-          <w:color w:val="000000" w:themeColor="text1"/>
-          <w:sz w:val="24"/>
-          <w:szCs w:val="44"/>
-        </w:rPr>
-        <w:t xml:space="preserve"> a se orienta é criar um produto o mais confiável e com um nível de experiência em relação o seus concorrentes</w:t>
+      <w:r>
+        <w:rPr>
+          <w:rFonts w:ascii="Arial" w:hAnsi="Arial" w:cs="Arial"/>
+          <w:color w:val="000000" w:themeColor="text1"/>
+          <w:sz w:val="24"/>
+          <w:szCs w:val="44"/>
+        </w:rPr>
+        <w:t>er</w:t>
+      </w:r>
+      <w:proofErr w:type="gramEnd"/>
+      <w:r>
+        <w:rPr>
+          <w:rFonts w:ascii="Arial" w:hAnsi="Arial" w:cs="Arial"/>
+          <w:color w:val="000000" w:themeColor="text1"/>
+          <w:sz w:val="24"/>
+          <w:szCs w:val="44"/>
+        </w:rPr>
+        <w:t xml:space="preserve"> a se orienta é criar um </w:t>
+      </w:r>
+      <w:r>
+        <w:rPr>
+          <w:rFonts w:ascii="Arial" w:hAnsi="Arial" w:cs="Arial"/>
+          <w:color w:val="000000" w:themeColor="text1"/>
+          <w:sz w:val="24"/>
+          <w:szCs w:val="44"/>
+        </w:rPr>
+        <w:t>projecto (design)</w:t>
+      </w:r>
+      <w:r>
+        <w:rPr>
+          <w:rFonts w:ascii="Arial" w:hAnsi="Arial" w:cs="Arial"/>
+          <w:color w:val="000000" w:themeColor="text1"/>
+          <w:sz w:val="24"/>
+          <w:szCs w:val="44"/>
+        </w:rPr>
+        <w:t xml:space="preserve"> o mais confiável e com um nível de experiência em relação o seus concorrentes</w:t>
       </w:r>
       <w:r>
         <w:rPr>
@@ -680,7 +760,25 @@
           <w:sz w:val="24"/>
           <w:szCs w:val="44"/>
         </w:rPr>
-        <w:t>Podemos que de</w:t>
+        <w:t xml:space="preserve">Podemos </w:t>
+      </w:r>
+      <w:r>
+        <w:rPr>
+          <w:rFonts w:ascii="Arial" w:hAnsi="Arial" w:cs="Arial"/>
+          <w:color w:val="000000" w:themeColor="text1"/>
+          <w:sz w:val="24"/>
+          <w:szCs w:val="44"/>
+        </w:rPr>
+        <w:t xml:space="preserve">aqui dizer do </w:t>
+      </w:r>
+      <w:r>
+        <w:rPr>
+          <w:rFonts w:ascii="Arial" w:hAnsi="Arial" w:cs="Arial"/>
+          <w:color w:val="000000" w:themeColor="text1"/>
+          <w:sz w:val="24"/>
+          <w:szCs w:val="44"/>
+        </w:rPr>
+        <w:t>que de</w:t>
       </w:r>
       <w:r>
         <w:rPr>
@@ -781,16 +879,62 @@
           <w:sz w:val="24"/>
           <w:szCs w:val="44"/>
         </w:rPr>
-        <w:t>que estão mais lig</w:t>
-      </w:r>
-      <w:r>
-        <w:rPr>
-          <w:rFonts w:ascii="Arial" w:hAnsi="Arial" w:cs="Arial"/>
-          <w:color w:val="000000" w:themeColor="text1"/>
-          <w:sz w:val="24"/>
-          <w:szCs w:val="44"/>
-        </w:rPr>
-        <w:t>ado ao design então é indispensáve</w:t>
+        <w:t xml:space="preserve">que </w:t>
+      </w:r>
+      <w:r>
+        <w:rPr>
+          <w:rFonts w:ascii="Arial" w:hAnsi="Arial" w:cs="Arial"/>
+          <w:color w:val="000000" w:themeColor="text1"/>
+          <w:sz w:val="24"/>
+          <w:szCs w:val="44"/>
+        </w:rPr>
+        <w:lastRenderedPageBreak/>
+        <w:t>estão mais lig</w:t>
+      </w:r>
+      <w:r>
+        <w:rPr>
+          <w:rFonts w:ascii="Arial" w:hAnsi="Arial" w:cs="Arial"/>
+          <w:color w:val="000000" w:themeColor="text1"/>
+          <w:sz w:val="24"/>
+          <w:szCs w:val="44"/>
+        </w:rPr>
+        <w:t>ado ao</w:t>
+      </w:r>
+      <w:r>
+        <w:rPr>
+          <w:rFonts w:ascii="Arial" w:hAnsi="Arial" w:cs="Arial"/>
+          <w:color w:val="000000" w:themeColor="text1"/>
+          <w:sz w:val="24"/>
+          <w:szCs w:val="44"/>
+        </w:rPr>
+        <w:t>s</w:t>
+      </w:r>
+      <w:r>
+        <w:rPr>
+          <w:rFonts w:ascii="Arial" w:hAnsi="Arial" w:cs="Arial"/>
+          <w:color w:val="000000" w:themeColor="text1"/>
+          <w:sz w:val="24"/>
+          <w:szCs w:val="44"/>
+        </w:rPr>
+        <w:t xml:space="preserve"> design</w:t>
+      </w:r>
+      <w:r>
+        <w:rPr>
+          <w:rFonts w:ascii="Arial" w:hAnsi="Arial" w:cs="Arial"/>
+          <w:color w:val="000000" w:themeColor="text1"/>
+          <w:sz w:val="24"/>
+          <w:szCs w:val="44"/>
+        </w:rPr>
+        <w:t>ers</w:t>
+      </w:r>
+      <w:r>
+        <w:rPr>
+          <w:rFonts w:ascii="Arial" w:hAnsi="Arial" w:cs="Arial"/>
+          <w:color w:val="000000" w:themeColor="text1"/>
+          <w:sz w:val="24"/>
+          <w:szCs w:val="44"/>
+        </w:rPr>
+        <w:t xml:space="preserve"> então é indispensáve</w:t>
       </w:r>
       <w:r>
         <w:rPr>
@@ -808,17 +952,7 @@
           <w:sz w:val="24"/>
           <w:szCs w:val="44"/>
         </w:rPr>
-        <w:t xml:space="preserve">mador frontend não </w:t>
-      </w:r>
-      <w:r>
-        <w:rPr>
-          <w:rFonts w:ascii="Arial" w:hAnsi="Arial" w:cs="Arial"/>
-          <w:color w:val="000000" w:themeColor="text1"/>
-          <w:sz w:val="24"/>
-          <w:szCs w:val="44"/>
-        </w:rPr>
-        <w:lastRenderedPageBreak/>
-        <w:t>conheça algun</w:t>
+        <w:t>mador frontend não conheça algun</w:t>
       </w:r>
       <w:r>
         <w:rPr>
@@ -837,6 +971,15 @@
           <w:szCs w:val="44"/>
         </w:rPr>
         <w:t xml:space="preserve"> design</w:t>
+      </w:r>
+      <w:r>
+        <w:rPr>
+          <w:rFonts w:ascii="Arial" w:hAnsi="Arial" w:cs="Arial"/>
+          <w:color w:val="000000" w:themeColor="text1"/>
+          <w:sz w:val="24"/>
+          <w:szCs w:val="44"/>
+        </w:rPr>
+        <w:t>er</w:t>
       </w:r>
       <w:r>
         <w:rPr>
@@ -912,7 +1055,16 @@
           <w:sz w:val="24"/>
           <w:szCs w:val="44"/>
         </w:rPr>
-        <w:t>produto (software)</w:t>
+        <w:t>projecto</w:t>
+      </w:r>
+      <w:r>
+        <w:rPr>
+          <w:rFonts w:ascii="Arial" w:hAnsi="Arial" w:cs="Arial"/>
+          <w:color w:val="000000" w:themeColor="text1"/>
+          <w:sz w:val="24"/>
+          <w:szCs w:val="44"/>
+        </w:rPr>
+        <w:t xml:space="preserve"> (software)</w:t>
       </w:r>
       <w:r>
         <w:rPr>
@@ -930,7 +1082,16 @@
           <w:sz w:val="24"/>
           <w:szCs w:val="44"/>
         </w:rPr>
-        <w:t>, aqui destaco a secção de menu para navegação de recursos que não estão visíveis</w:t>
+        <w:t xml:space="preserve">, aqui destaco a secção de menu para navegação de recursos que não estão </w:t>
+      </w:r>
+      <w:r>
+        <w:rPr>
+          <w:rFonts w:ascii="Arial" w:hAnsi="Arial" w:cs="Arial"/>
+          <w:color w:val="000000" w:themeColor="text1"/>
+          <w:sz w:val="24"/>
+          <w:szCs w:val="44"/>
+        </w:rPr>
+        <w:t>na área visível</w:t>
       </w:r>
       <w:r>
         <w:rPr>
@@ -978,7 +1139,47 @@
           <w:sz w:val="24"/>
           <w:szCs w:val="44"/>
         </w:rPr>
-        <w:t>: O espaço é muito importante porque permiti alinha o conteúdo visualmente, permite ver grupo de conteúdo ou o relacionamento que existe entre os conteúdos na sua tela.</w:t>
+        <w:t xml:space="preserve">: O espaço é muito importante porque </w:t>
+      </w:r>
+      <w:proofErr w:type="gramStart"/>
+      <w:r>
+        <w:rPr>
+          <w:rFonts w:ascii="Arial" w:hAnsi="Arial" w:cs="Arial"/>
+          <w:color w:val="000000" w:themeColor="text1"/>
+          <w:sz w:val="24"/>
+          <w:szCs w:val="44"/>
+        </w:rPr>
+        <w:t>permiti</w:t>
+      </w:r>
+      <w:proofErr w:type="gramEnd"/>
+      <w:r>
+        <w:rPr>
+          <w:rFonts w:ascii="Arial" w:hAnsi="Arial" w:cs="Arial"/>
+          <w:color w:val="000000" w:themeColor="text1"/>
+          <w:sz w:val="24"/>
+          <w:szCs w:val="44"/>
+        </w:rPr>
+        <w:t xml:space="preserve"> </w:t>
+      </w:r>
+      <w:proofErr w:type="gramStart"/>
+      <w:r>
+        <w:rPr>
+          <w:rFonts w:ascii="Arial" w:hAnsi="Arial" w:cs="Arial"/>
+          <w:color w:val="000000" w:themeColor="text1"/>
+          <w:sz w:val="24"/>
+          <w:szCs w:val="44"/>
+        </w:rPr>
+        <w:t>alinha</w:t>
+      </w:r>
+      <w:proofErr w:type="gramEnd"/>
+      <w:r>
+        <w:rPr>
+          <w:rFonts w:ascii="Arial" w:hAnsi="Arial" w:cs="Arial"/>
+          <w:color w:val="000000" w:themeColor="text1"/>
+          <w:sz w:val="24"/>
+          <w:szCs w:val="44"/>
+        </w:rPr>
+        <w:t xml:space="preserve"> o conteúdo visualmente, permite ver grupo de conteúdo ou o relacionamento que existe entre os conteúdos na sua tela.</w:t>
       </w:r>
     </w:p>
     <w:p>
@@ -997,7 +1198,43 @@
           <w:sz w:val="24"/>
           <w:szCs w:val="44"/>
         </w:rPr>
-        <w:t>Terceiros as fontes e as cores: fontes o tipo de tipografia ajuda na leitura e a compreensão do conteúdo, o contrates com as cores permiti aos leitores uma longa duração de leitura, não cansado os olhos com bastante facilidade ou então irrita os olhos ao ponto de uma pessoa não consegue fica mais de um minuto ol</w:t>
+        <w:t xml:space="preserve">Terceiros as fontes e as cores: </w:t>
+      </w:r>
+      <w:r>
+        <w:rPr>
+          <w:rFonts w:ascii="Arial" w:hAnsi="Arial" w:cs="Arial"/>
+          <w:color w:val="000000" w:themeColor="text1"/>
+          <w:sz w:val="24"/>
+          <w:szCs w:val="44"/>
+        </w:rPr>
+        <w:t xml:space="preserve">para as </w:t>
+      </w:r>
+      <w:r>
+        <w:rPr>
+          <w:rFonts w:ascii="Arial" w:hAnsi="Arial" w:cs="Arial"/>
+          <w:color w:val="000000" w:themeColor="text1"/>
+          <w:sz w:val="24"/>
+          <w:szCs w:val="44"/>
+        </w:rPr>
+        <w:t>fontes o tipo de tipografia ajuda na leitura e a compreensão do conteúdo, o contra</w:t>
+      </w:r>
+      <w:r>
+        <w:rPr>
+          <w:rFonts w:ascii="Arial" w:hAnsi="Arial" w:cs="Arial"/>
+          <w:color w:val="000000" w:themeColor="text1"/>
+          <w:sz w:val="24"/>
+          <w:szCs w:val="44"/>
+        </w:rPr>
+        <w:t>ste</w:t>
+      </w:r>
+      <w:r>
+        <w:rPr>
+          <w:rFonts w:ascii="Arial" w:hAnsi="Arial" w:cs="Arial"/>
+          <w:color w:val="000000" w:themeColor="text1"/>
+          <w:sz w:val="24"/>
+          <w:szCs w:val="44"/>
+        </w:rPr>
+        <w:t xml:space="preserve"> com as cores permiti aos leitores uma longa duração de leitura, não cansado os olhos com bastante facilidade ou então irrita os olhos ao ponto de uma pessoa não consegue fica mais de um minuto ol</w:t>
       </w:r>
       <w:r>
         <w:rPr>
@@ -1143,23 +1380,7 @@
           <w:sz w:val="28"/>
           <w:szCs w:val="44"/>
         </w:rPr>
-        <w:t xml:space="preserve"> pelas janelas do Google para ver se me ajuda a </w:t>
-      </w:r>
-      <w:r>
-        <w:rPr>
-          <w:rFonts w:ascii="Arial" w:hAnsi="Arial" w:cs="Arial"/>
-          <w:sz w:val="28"/>
-          <w:szCs w:val="44"/>
-        </w:rPr>
-        <w:t>explicar</w:t>
-      </w:r>
-      <w:r>
-        <w:rPr>
-          <w:rFonts w:ascii="Arial" w:hAnsi="Arial" w:cs="Arial"/>
-          <w:sz w:val="28"/>
-          <w:szCs w:val="44"/>
-        </w:rPr>
-        <w:t xml:space="preserve"> o que estou a tentar falar</w:t>
+        <w:t xml:space="preserve"> pelas janelas do Google para ver se me ajuda a explicar o que estou a tentar falar</w:t>
       </w:r>
       <w:r>
         <w:rPr>
@@ -1452,7 +1673,14 @@
         <w:rPr>
           <w:sz w:val="28"/>
         </w:rPr>
-        <w:t xml:space="preserve"> apresentar através de uma </w:t>
+        <w:t xml:space="preserve"> apresentar através de </w:t>
+      </w:r>
+      <w:r>
+        <w:rPr>
+          <w:sz w:val="28"/>
+        </w:rPr>
+        <w:lastRenderedPageBreak/>
+        <w:t xml:space="preserve">uma </w:t>
       </w:r>
       <w:r>
         <w:rPr>
@@ -1515,7 +1743,6 @@
         <w:rPr>
           <w:sz w:val="28"/>
         </w:rPr>
-        <w:lastRenderedPageBreak/>
         <w:t xml:space="preserve">HTML é </w:t>
       </w:r>
       <w:proofErr w:type="spellStart"/>
@@ -1950,8 +2177,6 @@
         </w:rPr>
         <w:t xml:space="preserve"> suporte para </w:t>
       </w:r>
-      <w:bookmarkStart w:id="0" w:name="_GoBack"/>
-      <w:bookmarkEnd w:id="0"/>
       <w:r>
         <w:rPr>
           <w:rFonts w:ascii="Verdana" w:hAnsi="Verdana"/>
@@ -2004,6 +2229,2394 @@
           <w:szCs w:val="44"/>
         </w:rPr>
       </w:pPr>
+      <w:r>
+        <w:rPr>
+          <w:rFonts w:ascii="Arial" w:hAnsi="Arial" w:cs="Arial"/>
+          <w:color w:val="000000" w:themeColor="text1"/>
+          <w:sz w:val="24"/>
+          <w:szCs w:val="44"/>
+        </w:rPr>
+        <w:t xml:space="preserve">Um ponto importante que devemos presta bastante atenção e não acabarmos frustrados é a forma das </w:t>
+      </w:r>
+      <w:proofErr w:type="gramStart"/>
+      <w:r>
+        <w:rPr>
+          <w:rFonts w:ascii="Arial" w:hAnsi="Arial" w:cs="Arial"/>
+          <w:color w:val="000000" w:themeColor="text1"/>
+          <w:sz w:val="24"/>
+          <w:szCs w:val="44"/>
+        </w:rPr>
+        <w:t>tags</w:t>
+      </w:r>
+      <w:proofErr w:type="gramEnd"/>
+      <w:r>
+        <w:rPr>
+          <w:rFonts w:ascii="Arial" w:hAnsi="Arial" w:cs="Arial"/>
+          <w:color w:val="000000" w:themeColor="text1"/>
+          <w:sz w:val="24"/>
+          <w:szCs w:val="44"/>
+        </w:rPr>
+        <w:t>, as tags são divididas em dois grupos:</w:t>
+      </w:r>
+    </w:p>
+    <w:p>
+      <w:pPr>
+        <w:rPr>
+          <w:rFonts w:ascii="Arial" w:hAnsi="Arial" w:cs="Arial"/>
+          <w:color w:val="000000" w:themeColor="text1"/>
+          <w:sz w:val="24"/>
+          <w:szCs w:val="44"/>
+        </w:rPr>
+      </w:pPr>
+      <w:proofErr w:type="gramStart"/>
+      <w:r>
+        <w:rPr>
+          <w:rFonts w:ascii="Arial" w:hAnsi="Arial" w:cs="Arial"/>
+          <w:color w:val="000000" w:themeColor="text1"/>
+          <w:sz w:val="24"/>
+          <w:szCs w:val="44"/>
+        </w:rPr>
+        <w:t>Tags</w:t>
+      </w:r>
+      <w:proofErr w:type="gramEnd"/>
+      <w:r>
+        <w:rPr>
+          <w:rFonts w:ascii="Arial" w:hAnsi="Arial" w:cs="Arial"/>
+          <w:color w:val="000000" w:themeColor="text1"/>
+          <w:sz w:val="24"/>
+          <w:szCs w:val="44"/>
+        </w:rPr>
+        <w:t xml:space="preserve"> </w:t>
+      </w:r>
+      <w:proofErr w:type="spellStart"/>
+      <w:r>
+        <w:rPr>
+          <w:rFonts w:ascii="Arial" w:hAnsi="Arial" w:cs="Arial"/>
+          <w:color w:val="000000" w:themeColor="text1"/>
+          <w:sz w:val="24"/>
+          <w:szCs w:val="44"/>
+        </w:rPr>
+        <w:t>inline</w:t>
+      </w:r>
+      <w:proofErr w:type="spellEnd"/>
+    </w:p>
+    <w:p>
+      <w:pPr>
+        <w:rPr>
+          <w:rFonts w:ascii="Arial" w:hAnsi="Arial" w:cs="Arial"/>
+          <w:color w:val="000000" w:themeColor="text1"/>
+          <w:sz w:val="24"/>
+          <w:szCs w:val="44"/>
+        </w:rPr>
+      </w:pPr>
+      <w:proofErr w:type="gramStart"/>
+      <w:r>
+        <w:rPr>
+          <w:rFonts w:ascii="Arial" w:hAnsi="Arial" w:cs="Arial"/>
+          <w:color w:val="000000" w:themeColor="text1"/>
+          <w:sz w:val="24"/>
+          <w:szCs w:val="44"/>
+        </w:rPr>
+        <w:t>Tags</w:t>
+      </w:r>
+      <w:proofErr w:type="gramEnd"/>
+      <w:r>
+        <w:rPr>
+          <w:rFonts w:ascii="Arial" w:hAnsi="Arial" w:cs="Arial"/>
+          <w:color w:val="000000" w:themeColor="text1"/>
+          <w:sz w:val="24"/>
+          <w:szCs w:val="44"/>
+        </w:rPr>
+        <w:t xml:space="preserve"> </w:t>
+      </w:r>
+      <w:r>
+        <w:rPr>
+          <w:rFonts w:ascii="Arial" w:hAnsi="Arial" w:cs="Arial"/>
+          <w:color w:val="000000" w:themeColor="text1"/>
+          <w:sz w:val="24"/>
+          <w:szCs w:val="44"/>
+        </w:rPr>
+        <w:t>em bloco</w:t>
+      </w:r>
+    </w:p>
+    <w:p>
+      <w:pPr>
+        <w:rPr>
+          <w:rFonts w:ascii="Arial" w:hAnsi="Arial" w:cs="Arial"/>
+          <w:color w:val="000000" w:themeColor="text1"/>
+          <w:sz w:val="24"/>
+          <w:szCs w:val="44"/>
+        </w:rPr>
+      </w:pPr>
+      <w:r>
+        <w:rPr>
+          <w:rFonts w:ascii="Arial" w:hAnsi="Arial" w:cs="Arial"/>
+          <w:color w:val="000000" w:themeColor="text1"/>
+          <w:sz w:val="24"/>
+          <w:szCs w:val="44"/>
+        </w:rPr>
+        <w:t xml:space="preserve">Todas as tags </w:t>
+      </w:r>
+      <w:proofErr w:type="spellStart"/>
+      <w:r>
+        <w:rPr>
+          <w:rFonts w:ascii="Arial" w:hAnsi="Arial" w:cs="Arial"/>
+          <w:color w:val="000000" w:themeColor="text1"/>
+          <w:sz w:val="24"/>
+          <w:szCs w:val="44"/>
+        </w:rPr>
+        <w:t>html</w:t>
+      </w:r>
+      <w:proofErr w:type="spellEnd"/>
+      <w:r>
+        <w:rPr>
+          <w:rFonts w:ascii="Arial" w:hAnsi="Arial" w:cs="Arial"/>
+          <w:color w:val="000000" w:themeColor="text1"/>
+          <w:sz w:val="24"/>
+          <w:szCs w:val="44"/>
+        </w:rPr>
+        <w:t xml:space="preserve"> tirando as tags não visual a sua forma é rectangular, não importa se é uma tag de tex</w:t>
+      </w:r>
+      <w:r>
+        <w:rPr>
+          <w:rFonts w:ascii="Arial" w:hAnsi="Arial" w:cs="Arial"/>
+          <w:color w:val="000000" w:themeColor="text1"/>
+          <w:sz w:val="24"/>
+          <w:szCs w:val="44"/>
+        </w:rPr>
+        <w:t>to,</w:t>
+      </w:r>
+      <w:r>
+        <w:rPr>
+          <w:rFonts w:ascii="Arial" w:hAnsi="Arial" w:cs="Arial"/>
+          <w:color w:val="000000" w:themeColor="text1"/>
+          <w:sz w:val="24"/>
+          <w:szCs w:val="44"/>
+        </w:rPr>
+        <w:t xml:space="preserve"> vídeo</w:t>
+      </w:r>
+      <w:r>
+        <w:rPr>
+          <w:rFonts w:ascii="Arial" w:hAnsi="Arial" w:cs="Arial"/>
+          <w:color w:val="000000" w:themeColor="text1"/>
+          <w:sz w:val="24"/>
+          <w:szCs w:val="44"/>
+        </w:rPr>
+        <w:t xml:space="preserve"> ou</w:t>
+      </w:r>
+      <w:r>
+        <w:rPr>
+          <w:rFonts w:ascii="Arial" w:hAnsi="Arial" w:cs="Arial"/>
+          <w:color w:val="000000" w:themeColor="text1"/>
+          <w:sz w:val="24"/>
+          <w:szCs w:val="44"/>
+        </w:rPr>
+        <w:t xml:space="preserve"> </w:t>
+      </w:r>
+      <w:proofErr w:type="gramStart"/>
+      <w:r>
+        <w:rPr>
+          <w:rFonts w:ascii="Arial" w:hAnsi="Arial" w:cs="Arial"/>
+          <w:color w:val="000000" w:themeColor="text1"/>
+          <w:sz w:val="24"/>
+          <w:szCs w:val="44"/>
+        </w:rPr>
+        <w:t>link</w:t>
+      </w:r>
+      <w:proofErr w:type="gramEnd"/>
+      <w:r>
+        <w:rPr>
+          <w:rFonts w:ascii="Arial" w:hAnsi="Arial" w:cs="Arial"/>
+          <w:color w:val="000000" w:themeColor="text1"/>
+          <w:sz w:val="24"/>
+          <w:szCs w:val="44"/>
+        </w:rPr>
+        <w:t>.</w:t>
+      </w:r>
+    </w:p>
+    <w:p>
+      <w:pPr>
+        <w:rPr>
+          <w:rFonts w:ascii="Arial" w:hAnsi="Arial" w:cs="Arial"/>
+          <w:color w:val="000000" w:themeColor="text1"/>
+          <w:sz w:val="24"/>
+          <w:szCs w:val="44"/>
+        </w:rPr>
+      </w:pPr>
+      <w:proofErr w:type="gramStart"/>
+      <w:r>
+        <w:rPr>
+          <w:rFonts w:ascii="Arial" w:hAnsi="Arial" w:cs="Arial"/>
+          <w:color w:val="000000" w:themeColor="text1"/>
+          <w:sz w:val="24"/>
+          <w:szCs w:val="44"/>
+        </w:rPr>
+        <w:t>Tags</w:t>
+      </w:r>
+      <w:proofErr w:type="gramEnd"/>
+      <w:r>
+        <w:rPr>
+          <w:rFonts w:ascii="Arial" w:hAnsi="Arial" w:cs="Arial"/>
+          <w:color w:val="000000" w:themeColor="text1"/>
+          <w:sz w:val="24"/>
+          <w:szCs w:val="44"/>
+        </w:rPr>
+        <w:t xml:space="preserve"> </w:t>
+      </w:r>
+      <w:proofErr w:type="spellStart"/>
+      <w:r>
+        <w:rPr>
+          <w:rFonts w:ascii="Arial" w:hAnsi="Arial" w:cs="Arial"/>
+          <w:color w:val="000000" w:themeColor="text1"/>
+          <w:sz w:val="24"/>
+          <w:szCs w:val="44"/>
+        </w:rPr>
+        <w:t>inline</w:t>
+      </w:r>
+      <w:proofErr w:type="spellEnd"/>
+      <w:r>
+        <w:rPr>
+          <w:rFonts w:ascii="Arial" w:hAnsi="Arial" w:cs="Arial"/>
+          <w:color w:val="000000" w:themeColor="text1"/>
+          <w:sz w:val="24"/>
+          <w:szCs w:val="44"/>
+        </w:rPr>
+        <w:t xml:space="preserve"> em navegador somente ocupam</w:t>
+      </w:r>
+      <w:r>
+        <w:rPr>
+          <w:rFonts w:ascii="Arial" w:hAnsi="Arial" w:cs="Arial"/>
+          <w:color w:val="000000" w:themeColor="text1"/>
+          <w:sz w:val="24"/>
+          <w:szCs w:val="44"/>
+        </w:rPr>
+        <w:t xml:space="preserve"> o espaço</w:t>
+      </w:r>
+      <w:r>
+        <w:rPr>
+          <w:rFonts w:ascii="Arial" w:hAnsi="Arial" w:cs="Arial"/>
+          <w:color w:val="000000" w:themeColor="text1"/>
+          <w:sz w:val="24"/>
+          <w:szCs w:val="44"/>
+        </w:rPr>
+        <w:t xml:space="preserve"> do seu conteúdo.</w:t>
+      </w:r>
+    </w:p>
+    <w:p>
+      <w:pPr>
+        <w:rPr>
+          <w:rFonts w:ascii="Arial" w:hAnsi="Arial" w:cs="Arial"/>
+          <w:color w:val="000000" w:themeColor="text1"/>
+          <w:sz w:val="24"/>
+          <w:szCs w:val="44"/>
+        </w:rPr>
+      </w:pPr>
+      <w:proofErr w:type="gramStart"/>
+      <w:r>
+        <w:rPr>
+          <w:rFonts w:ascii="Arial" w:hAnsi="Arial" w:cs="Arial"/>
+          <w:color w:val="000000" w:themeColor="text1"/>
+          <w:sz w:val="24"/>
+          <w:szCs w:val="44"/>
+        </w:rPr>
+        <w:t>Tags</w:t>
+      </w:r>
+      <w:proofErr w:type="gramEnd"/>
+      <w:r>
+        <w:rPr>
+          <w:rFonts w:ascii="Arial" w:hAnsi="Arial" w:cs="Arial"/>
+          <w:color w:val="000000" w:themeColor="text1"/>
+          <w:sz w:val="24"/>
+          <w:szCs w:val="44"/>
+        </w:rPr>
+        <w:t xml:space="preserve"> em bloco em navegador ocupam o espaço de uma linha completa.</w:t>
+      </w:r>
+    </w:p>
+    <w:p>
+      <w:pPr>
+        <w:rPr>
+          <w:rFonts w:ascii="Arial" w:hAnsi="Arial" w:cs="Arial"/>
+          <w:color w:val="000000" w:themeColor="text1"/>
+          <w:sz w:val="24"/>
+          <w:szCs w:val="44"/>
+        </w:rPr>
+      </w:pPr>
+      <w:r>
+        <w:rPr>
+          <w:rFonts w:ascii="Arial" w:hAnsi="Arial" w:cs="Arial"/>
+          <w:color w:val="000000" w:themeColor="text1"/>
+          <w:sz w:val="24"/>
+          <w:szCs w:val="44"/>
+        </w:rPr>
+        <w:t xml:space="preserve">Algumas </w:t>
+      </w:r>
+      <w:proofErr w:type="gramStart"/>
+      <w:r>
+        <w:rPr>
+          <w:rFonts w:ascii="Arial" w:hAnsi="Arial" w:cs="Arial"/>
+          <w:color w:val="000000" w:themeColor="text1"/>
+          <w:sz w:val="24"/>
+          <w:szCs w:val="44"/>
+        </w:rPr>
+        <w:t>tags</w:t>
+      </w:r>
+      <w:proofErr w:type="gramEnd"/>
+      <w:r>
+        <w:rPr>
+          <w:rFonts w:ascii="Arial" w:hAnsi="Arial" w:cs="Arial"/>
+          <w:color w:val="000000" w:themeColor="text1"/>
+          <w:sz w:val="24"/>
+          <w:szCs w:val="44"/>
+        </w:rPr>
+        <w:t xml:space="preserve"> </w:t>
+      </w:r>
+      <w:proofErr w:type="spellStart"/>
+      <w:r>
+        <w:rPr>
+          <w:rFonts w:ascii="Arial" w:hAnsi="Arial" w:cs="Arial"/>
+          <w:color w:val="000000" w:themeColor="text1"/>
+          <w:sz w:val="24"/>
+          <w:szCs w:val="44"/>
+        </w:rPr>
+        <w:t>html</w:t>
+      </w:r>
+      <w:proofErr w:type="spellEnd"/>
+      <w:r>
+        <w:rPr>
+          <w:rFonts w:ascii="Arial" w:hAnsi="Arial" w:cs="Arial"/>
+          <w:color w:val="000000" w:themeColor="text1"/>
+          <w:sz w:val="24"/>
+          <w:szCs w:val="44"/>
+        </w:rPr>
+        <w:t xml:space="preserve"> são:</w:t>
+      </w:r>
+    </w:p>
+    <w:p>
+      <w:pPr>
+        <w:rPr>
+          <w:rFonts w:ascii="Arial" w:hAnsi="Arial" w:cs="Arial"/>
+          <w:color w:val="000000" w:themeColor="text1"/>
+          <w:sz w:val="24"/>
+          <w:szCs w:val="44"/>
+        </w:rPr>
+      </w:pPr>
+      <w:proofErr w:type="spellStart"/>
+      <w:proofErr w:type="gramStart"/>
+      <w:r>
+        <w:rPr>
+          <w:rFonts w:ascii="Arial" w:hAnsi="Arial" w:cs="Arial"/>
+          <w:color w:val="000000" w:themeColor="text1"/>
+          <w:sz w:val="24"/>
+          <w:szCs w:val="44"/>
+        </w:rPr>
+        <w:t>html</w:t>
+      </w:r>
+      <w:proofErr w:type="spellEnd"/>
+      <w:proofErr w:type="gramEnd"/>
+      <w:r>
+        <w:rPr>
+          <w:rFonts w:ascii="Arial" w:hAnsi="Arial" w:cs="Arial"/>
+          <w:color w:val="000000" w:themeColor="text1"/>
+          <w:sz w:val="24"/>
+          <w:szCs w:val="44"/>
+        </w:rPr>
+        <w:t xml:space="preserve"> – é a tag que defini o documento </w:t>
+      </w:r>
+      <w:proofErr w:type="spellStart"/>
+      <w:r>
+        <w:rPr>
+          <w:rFonts w:ascii="Arial" w:hAnsi="Arial" w:cs="Arial"/>
+          <w:color w:val="000000" w:themeColor="text1"/>
+          <w:sz w:val="24"/>
+          <w:szCs w:val="44"/>
+        </w:rPr>
+        <w:t>html</w:t>
+      </w:r>
+      <w:proofErr w:type="spellEnd"/>
+      <w:r>
+        <w:rPr>
+          <w:rFonts w:ascii="Arial" w:hAnsi="Arial" w:cs="Arial"/>
+          <w:color w:val="000000" w:themeColor="text1"/>
+          <w:sz w:val="24"/>
+          <w:szCs w:val="44"/>
+        </w:rPr>
+        <w:t xml:space="preserve"> todas as tags são escrita dentro dessa</w:t>
+      </w:r>
+      <w:r>
+        <w:rPr>
+          <w:rFonts w:ascii="Arial" w:hAnsi="Arial" w:cs="Arial"/>
+          <w:color w:val="000000" w:themeColor="text1"/>
+          <w:sz w:val="24"/>
+          <w:szCs w:val="44"/>
+        </w:rPr>
+        <w:br/>
+      </w:r>
+      <w:proofErr w:type="spellStart"/>
+      <w:r>
+        <w:rPr>
+          <w:rFonts w:ascii="Arial" w:hAnsi="Arial" w:cs="Arial"/>
+          <w:color w:val="000000" w:themeColor="text1"/>
+          <w:sz w:val="24"/>
+          <w:szCs w:val="44"/>
+        </w:rPr>
+        <w:t>head</w:t>
+      </w:r>
+      <w:proofErr w:type="spellEnd"/>
+      <w:r>
+        <w:rPr>
+          <w:rFonts w:ascii="Arial" w:hAnsi="Arial" w:cs="Arial"/>
+          <w:color w:val="000000" w:themeColor="text1"/>
+          <w:sz w:val="24"/>
+          <w:szCs w:val="44"/>
+        </w:rPr>
+        <w:t xml:space="preserve"> – é a tag responsável, por inserção de conteúdo não visual na pagina, como </w:t>
+      </w:r>
+      <w:proofErr w:type="spellStart"/>
+      <w:r>
+        <w:rPr>
+          <w:rFonts w:ascii="Arial" w:hAnsi="Arial" w:cs="Arial"/>
+          <w:color w:val="000000" w:themeColor="text1"/>
+          <w:sz w:val="24"/>
+          <w:szCs w:val="44"/>
+        </w:rPr>
+        <w:t>title</w:t>
+      </w:r>
+      <w:proofErr w:type="spellEnd"/>
+      <w:r>
+        <w:rPr>
+          <w:rFonts w:ascii="Arial" w:hAnsi="Arial" w:cs="Arial"/>
+          <w:color w:val="000000" w:themeColor="text1"/>
+          <w:sz w:val="24"/>
+          <w:szCs w:val="44"/>
+        </w:rPr>
+        <w:t xml:space="preserve"> do site, </w:t>
+      </w:r>
+      <w:proofErr w:type="spellStart"/>
+      <w:r>
+        <w:rPr>
+          <w:rFonts w:ascii="Arial" w:hAnsi="Arial" w:cs="Arial"/>
+          <w:color w:val="000000" w:themeColor="text1"/>
+          <w:sz w:val="24"/>
+          <w:szCs w:val="44"/>
+        </w:rPr>
+        <w:t>metadata</w:t>
+      </w:r>
+      <w:proofErr w:type="spellEnd"/>
+      <w:r>
+        <w:rPr>
+          <w:rFonts w:ascii="Arial" w:hAnsi="Arial" w:cs="Arial"/>
+          <w:color w:val="000000" w:themeColor="text1"/>
+          <w:sz w:val="24"/>
+          <w:szCs w:val="44"/>
+        </w:rPr>
+        <w:t xml:space="preserve"> informação para identificar o site ou pagina.</w:t>
+      </w:r>
+      <w:r>
+        <w:rPr>
+          <w:rFonts w:ascii="Arial" w:hAnsi="Arial" w:cs="Arial"/>
+          <w:color w:val="000000" w:themeColor="text1"/>
+          <w:sz w:val="24"/>
+          <w:szCs w:val="44"/>
+        </w:rPr>
+        <w:br/>
+      </w:r>
+      <w:proofErr w:type="spellStart"/>
+      <w:proofErr w:type="gramStart"/>
+      <w:r>
+        <w:rPr>
+          <w:rFonts w:ascii="Arial" w:hAnsi="Arial" w:cs="Arial"/>
+          <w:color w:val="000000" w:themeColor="text1"/>
+          <w:sz w:val="24"/>
+          <w:szCs w:val="44"/>
+        </w:rPr>
+        <w:t>title</w:t>
+      </w:r>
+      <w:proofErr w:type="spellEnd"/>
+      <w:proofErr w:type="gramEnd"/>
+      <w:r>
+        <w:rPr>
+          <w:rFonts w:ascii="Arial" w:hAnsi="Arial" w:cs="Arial"/>
+          <w:color w:val="000000" w:themeColor="text1"/>
+          <w:sz w:val="24"/>
+          <w:szCs w:val="44"/>
+        </w:rPr>
+        <w:t xml:space="preserve"> – define o titulo que vai na barra do navegador</w:t>
+      </w:r>
+      <w:r>
+        <w:rPr>
+          <w:rFonts w:ascii="Arial" w:hAnsi="Arial" w:cs="Arial"/>
+          <w:color w:val="000000" w:themeColor="text1"/>
+          <w:sz w:val="24"/>
+          <w:szCs w:val="44"/>
+        </w:rPr>
+        <w:br/>
+        <w:t>meta</w:t>
+      </w:r>
+      <w:r>
+        <w:rPr>
+          <w:rFonts w:ascii="Arial" w:hAnsi="Arial" w:cs="Arial"/>
+          <w:color w:val="000000" w:themeColor="text1"/>
+          <w:sz w:val="24"/>
+          <w:szCs w:val="44"/>
+        </w:rPr>
+        <w:t xml:space="preserve"> – são informação importante para referencia o seu site o pagina em questão, descrição, autor do site, a data que foi criada etc.</w:t>
+      </w:r>
+      <w:r>
+        <w:rPr>
+          <w:rFonts w:ascii="Arial" w:hAnsi="Arial" w:cs="Arial"/>
+          <w:color w:val="000000" w:themeColor="text1"/>
+          <w:sz w:val="24"/>
+          <w:szCs w:val="44"/>
+        </w:rPr>
+        <w:br/>
+      </w:r>
+      <w:proofErr w:type="gramStart"/>
+      <w:r>
+        <w:rPr>
+          <w:rFonts w:ascii="Arial" w:hAnsi="Arial" w:cs="Arial"/>
+          <w:color w:val="000000" w:themeColor="text1"/>
+          <w:sz w:val="24"/>
+          <w:szCs w:val="44"/>
+        </w:rPr>
+        <w:t>link</w:t>
+      </w:r>
+      <w:proofErr w:type="gramEnd"/>
+      <w:r>
+        <w:rPr>
+          <w:rFonts w:ascii="Arial" w:hAnsi="Arial" w:cs="Arial"/>
+          <w:color w:val="000000" w:themeColor="text1"/>
+          <w:sz w:val="24"/>
+          <w:szCs w:val="44"/>
+        </w:rPr>
+        <w:t xml:space="preserve"> – permiti ligar </w:t>
+      </w:r>
+      <w:r>
+        <w:rPr>
+          <w:rFonts w:ascii="Arial" w:hAnsi="Arial" w:cs="Arial"/>
+          <w:color w:val="000000" w:themeColor="text1"/>
+          <w:sz w:val="24"/>
+          <w:szCs w:val="44"/>
+        </w:rPr>
+        <w:t>ao s</w:t>
+      </w:r>
+      <w:r>
+        <w:rPr>
+          <w:rFonts w:ascii="Arial" w:hAnsi="Arial" w:cs="Arial"/>
+          <w:color w:val="000000" w:themeColor="text1"/>
+          <w:sz w:val="24"/>
+          <w:szCs w:val="44"/>
+        </w:rPr>
+        <w:t xml:space="preserve">eu site com arquivos de externos como </w:t>
+      </w:r>
+      <w:proofErr w:type="spellStart"/>
+      <w:r>
+        <w:rPr>
+          <w:rFonts w:ascii="Arial" w:hAnsi="Arial" w:cs="Arial"/>
+          <w:color w:val="000000" w:themeColor="text1"/>
+          <w:sz w:val="24"/>
+          <w:szCs w:val="44"/>
+        </w:rPr>
+        <w:t>style</w:t>
+      </w:r>
+      <w:proofErr w:type="spellEnd"/>
+      <w:r>
+        <w:rPr>
+          <w:rFonts w:ascii="Arial" w:hAnsi="Arial" w:cs="Arial"/>
+          <w:color w:val="000000" w:themeColor="text1"/>
+          <w:sz w:val="24"/>
+          <w:szCs w:val="44"/>
+        </w:rPr>
+        <w:t xml:space="preserve"> </w:t>
+      </w:r>
+      <w:proofErr w:type="spellStart"/>
+      <w:r>
+        <w:rPr>
+          <w:rFonts w:ascii="Arial" w:hAnsi="Arial" w:cs="Arial"/>
+          <w:color w:val="000000" w:themeColor="text1"/>
+          <w:sz w:val="24"/>
+          <w:szCs w:val="44"/>
+        </w:rPr>
+        <w:t>css</w:t>
+      </w:r>
+      <w:proofErr w:type="spellEnd"/>
+      <w:r>
+        <w:rPr>
+          <w:rFonts w:ascii="Arial" w:hAnsi="Arial" w:cs="Arial"/>
+          <w:color w:val="000000" w:themeColor="text1"/>
+          <w:sz w:val="24"/>
+          <w:szCs w:val="44"/>
+        </w:rPr>
+        <w:t>.</w:t>
+      </w:r>
+      <w:r>
+        <w:rPr>
+          <w:rFonts w:ascii="Arial" w:hAnsi="Arial" w:cs="Arial"/>
+          <w:color w:val="000000" w:themeColor="text1"/>
+          <w:sz w:val="24"/>
+          <w:szCs w:val="44"/>
+        </w:rPr>
+        <w:t xml:space="preserve"> </w:t>
+      </w:r>
+      <w:r>
+        <w:rPr>
+          <w:rFonts w:ascii="Arial" w:hAnsi="Arial" w:cs="Arial"/>
+          <w:color w:val="000000" w:themeColor="text1"/>
+          <w:sz w:val="24"/>
+          <w:szCs w:val="44"/>
+        </w:rPr>
+        <w:br/>
+      </w:r>
+      <w:proofErr w:type="gramStart"/>
+      <w:r>
+        <w:rPr>
+          <w:rFonts w:ascii="Arial" w:hAnsi="Arial" w:cs="Arial"/>
+          <w:color w:val="000000" w:themeColor="text1"/>
+          <w:sz w:val="24"/>
+          <w:szCs w:val="44"/>
+        </w:rPr>
+        <w:t>script</w:t>
+      </w:r>
+      <w:proofErr w:type="gramEnd"/>
+      <w:r>
+        <w:rPr>
+          <w:rFonts w:ascii="Arial" w:hAnsi="Arial" w:cs="Arial"/>
+          <w:color w:val="000000" w:themeColor="text1"/>
+          <w:sz w:val="24"/>
+          <w:szCs w:val="44"/>
+        </w:rPr>
+        <w:t xml:space="preserve"> – permiti incorporar dentro do seu arquivo </w:t>
+      </w:r>
+      <w:proofErr w:type="spellStart"/>
+      <w:r>
+        <w:rPr>
+          <w:rFonts w:ascii="Arial" w:hAnsi="Arial" w:cs="Arial"/>
+          <w:color w:val="000000" w:themeColor="text1"/>
+          <w:sz w:val="24"/>
+          <w:szCs w:val="44"/>
+        </w:rPr>
+        <w:t>html</w:t>
+      </w:r>
+      <w:proofErr w:type="spellEnd"/>
+      <w:r>
+        <w:rPr>
+          <w:rFonts w:ascii="Arial" w:hAnsi="Arial" w:cs="Arial"/>
+          <w:color w:val="000000" w:themeColor="text1"/>
+          <w:sz w:val="24"/>
+          <w:szCs w:val="44"/>
+        </w:rPr>
+        <w:t xml:space="preserve"> ou partir de arquivo externo script para ser executado junto a sua página.</w:t>
+      </w:r>
+      <w:r>
+        <w:rPr>
+          <w:rFonts w:ascii="Arial" w:hAnsi="Arial" w:cs="Arial"/>
+          <w:color w:val="000000" w:themeColor="text1"/>
+          <w:sz w:val="24"/>
+          <w:szCs w:val="44"/>
+        </w:rPr>
+        <w:br/>
+      </w:r>
+      <w:proofErr w:type="gramStart"/>
+      <w:r>
+        <w:rPr>
+          <w:rFonts w:ascii="Arial" w:hAnsi="Arial" w:cs="Arial"/>
+          <w:color w:val="000000" w:themeColor="text1"/>
+          <w:sz w:val="24"/>
+          <w:szCs w:val="44"/>
+        </w:rPr>
+        <w:t>body</w:t>
+      </w:r>
+      <w:proofErr w:type="gramEnd"/>
+      <w:r>
+        <w:rPr>
+          <w:rFonts w:ascii="Arial" w:hAnsi="Arial" w:cs="Arial"/>
+          <w:color w:val="000000" w:themeColor="text1"/>
+          <w:sz w:val="24"/>
+          <w:szCs w:val="44"/>
+        </w:rPr>
+        <w:t xml:space="preserve"> – é onde introduzimos todo tags </w:t>
+      </w:r>
+      <w:proofErr w:type="spellStart"/>
+      <w:r>
+        <w:rPr>
+          <w:rFonts w:ascii="Arial" w:hAnsi="Arial" w:cs="Arial"/>
+          <w:color w:val="000000" w:themeColor="text1"/>
+          <w:sz w:val="24"/>
+          <w:szCs w:val="44"/>
+        </w:rPr>
+        <w:t>html</w:t>
+      </w:r>
+      <w:proofErr w:type="spellEnd"/>
+      <w:r>
+        <w:rPr>
+          <w:rFonts w:ascii="Arial" w:hAnsi="Arial" w:cs="Arial"/>
+          <w:color w:val="000000" w:themeColor="text1"/>
+          <w:sz w:val="24"/>
+          <w:szCs w:val="44"/>
+        </w:rPr>
+        <w:t xml:space="preserve"> que serão exibida no seu navegador</w:t>
+      </w:r>
+      <w:r>
+        <w:rPr>
+          <w:rFonts w:ascii="Arial" w:hAnsi="Arial" w:cs="Arial"/>
+          <w:color w:val="000000" w:themeColor="text1"/>
+          <w:sz w:val="24"/>
+          <w:szCs w:val="44"/>
+        </w:rPr>
+        <w:br/>
+        <w:t>a</w:t>
+      </w:r>
+      <w:r>
+        <w:rPr>
+          <w:rFonts w:ascii="Arial" w:hAnsi="Arial" w:cs="Arial"/>
+          <w:color w:val="000000" w:themeColor="text1"/>
+          <w:sz w:val="24"/>
+          <w:szCs w:val="44"/>
+        </w:rPr>
+        <w:t xml:space="preserve"> – permitir navegar em outras parte do mesmo site, navegar em outras paginas do site como em sites externo.</w:t>
+      </w:r>
+      <w:r>
+        <w:rPr>
+          <w:rFonts w:ascii="Arial" w:hAnsi="Arial" w:cs="Arial"/>
+          <w:color w:val="000000" w:themeColor="text1"/>
+          <w:sz w:val="24"/>
+          <w:szCs w:val="44"/>
+        </w:rPr>
+        <w:br/>
+      </w:r>
+      <w:proofErr w:type="gramStart"/>
+      <w:r>
+        <w:rPr>
+          <w:rFonts w:ascii="Arial" w:hAnsi="Arial" w:cs="Arial"/>
+          <w:color w:val="000000" w:themeColor="text1"/>
+          <w:sz w:val="24"/>
+          <w:szCs w:val="44"/>
+        </w:rPr>
+        <w:lastRenderedPageBreak/>
+        <w:t>div</w:t>
+      </w:r>
+      <w:proofErr w:type="gramEnd"/>
+      <w:r>
+        <w:rPr>
+          <w:rFonts w:ascii="Arial" w:hAnsi="Arial" w:cs="Arial"/>
+          <w:color w:val="000000" w:themeColor="text1"/>
+          <w:sz w:val="24"/>
+          <w:szCs w:val="44"/>
+        </w:rPr>
+        <w:t xml:space="preserve"> – tag </w:t>
+      </w:r>
+      <w:r>
+        <w:rPr>
+          <w:rFonts w:ascii="Arial" w:hAnsi="Arial" w:cs="Arial"/>
+          <w:color w:val="000000" w:themeColor="text1"/>
+          <w:sz w:val="24"/>
+          <w:szCs w:val="44"/>
+        </w:rPr>
+        <w:t>genérica</w:t>
+      </w:r>
+      <w:bookmarkStart w:id="0" w:name="_GoBack"/>
+      <w:bookmarkEnd w:id="0"/>
+      <w:r>
+        <w:rPr>
+          <w:rFonts w:ascii="Arial" w:hAnsi="Arial" w:cs="Arial"/>
+          <w:color w:val="000000" w:themeColor="text1"/>
+          <w:sz w:val="24"/>
+          <w:szCs w:val="44"/>
+        </w:rPr>
+        <w:t xml:space="preserve"> em bloco para qualquer propósito em que não nos permiti utilizar as tags definidas por padrão, permiti criar elementos visuais mais composto, como cartão pessoal, navegação, criar um artigo entre outras coisas.</w:t>
+      </w:r>
+      <w:r>
+        <w:rPr>
+          <w:rFonts w:ascii="Arial" w:hAnsi="Arial" w:cs="Arial"/>
+          <w:color w:val="000000" w:themeColor="text1"/>
+          <w:sz w:val="24"/>
+          <w:szCs w:val="44"/>
+        </w:rPr>
+        <w:br/>
+      </w:r>
+      <w:proofErr w:type="spellStart"/>
+      <w:proofErr w:type="gramStart"/>
+      <w:r>
+        <w:rPr>
+          <w:rFonts w:ascii="Arial" w:hAnsi="Arial" w:cs="Arial"/>
+          <w:color w:val="000000" w:themeColor="text1"/>
+          <w:sz w:val="24"/>
+          <w:szCs w:val="44"/>
+        </w:rPr>
+        <w:t>span</w:t>
+      </w:r>
+      <w:proofErr w:type="spellEnd"/>
+      <w:proofErr w:type="gramEnd"/>
+      <w:r>
+        <w:rPr>
+          <w:rFonts w:ascii="Arial" w:hAnsi="Arial" w:cs="Arial"/>
+          <w:color w:val="000000" w:themeColor="text1"/>
+          <w:sz w:val="24"/>
+          <w:szCs w:val="44"/>
+        </w:rPr>
+        <w:t xml:space="preserve"> – tag genérica </w:t>
+      </w:r>
+      <w:proofErr w:type="spellStart"/>
+      <w:r>
+        <w:rPr>
+          <w:rFonts w:ascii="Arial" w:hAnsi="Arial" w:cs="Arial"/>
+          <w:color w:val="000000" w:themeColor="text1"/>
+          <w:sz w:val="24"/>
+          <w:szCs w:val="44"/>
+        </w:rPr>
+        <w:t>inline</w:t>
+      </w:r>
+      <w:proofErr w:type="spellEnd"/>
+      <w:r>
+        <w:rPr>
+          <w:rFonts w:ascii="Arial" w:hAnsi="Arial" w:cs="Arial"/>
+          <w:color w:val="000000" w:themeColor="text1"/>
+          <w:sz w:val="24"/>
+          <w:szCs w:val="44"/>
+        </w:rPr>
+        <w:t xml:space="preserve"> para qualquer propósito em que não nos permiti utilizar as tags definidas por padrão.</w:t>
+      </w:r>
+      <w:r>
+        <w:rPr>
+          <w:rFonts w:ascii="Arial" w:hAnsi="Arial" w:cs="Arial"/>
+          <w:color w:val="000000" w:themeColor="text1"/>
+          <w:sz w:val="24"/>
+          <w:szCs w:val="44"/>
+        </w:rPr>
+        <w:br/>
+      </w:r>
+      <w:proofErr w:type="spellStart"/>
+      <w:proofErr w:type="gramStart"/>
+      <w:r>
+        <w:rPr>
+          <w:rFonts w:ascii="Arial" w:hAnsi="Arial" w:cs="Arial"/>
+          <w:color w:val="000000" w:themeColor="text1"/>
+          <w:sz w:val="24"/>
+          <w:szCs w:val="44"/>
+        </w:rPr>
+        <w:t>form</w:t>
+      </w:r>
+      <w:proofErr w:type="spellEnd"/>
+      <w:proofErr w:type="gramEnd"/>
+      <w:r>
+        <w:rPr>
+          <w:rFonts w:ascii="Arial" w:hAnsi="Arial" w:cs="Arial"/>
+          <w:color w:val="000000" w:themeColor="text1"/>
+          <w:sz w:val="24"/>
+          <w:szCs w:val="44"/>
+        </w:rPr>
+        <w:t xml:space="preserve"> – defini formulário para captura de dados de usuário.</w:t>
+      </w:r>
+      <w:r>
+        <w:rPr>
+          <w:rFonts w:ascii="Arial" w:hAnsi="Arial" w:cs="Arial"/>
+          <w:color w:val="000000" w:themeColor="text1"/>
+          <w:sz w:val="24"/>
+          <w:szCs w:val="44"/>
+        </w:rPr>
+        <w:br/>
+      </w:r>
+      <w:proofErr w:type="gramStart"/>
+      <w:r>
+        <w:rPr>
+          <w:rFonts w:ascii="Arial" w:hAnsi="Arial" w:cs="Arial"/>
+          <w:color w:val="000000" w:themeColor="text1"/>
+          <w:sz w:val="24"/>
+          <w:szCs w:val="44"/>
+        </w:rPr>
+        <w:t>input</w:t>
+      </w:r>
+      <w:proofErr w:type="gramEnd"/>
+      <w:r>
+        <w:rPr>
+          <w:rFonts w:ascii="Arial" w:hAnsi="Arial" w:cs="Arial"/>
+          <w:color w:val="000000" w:themeColor="text1"/>
+          <w:sz w:val="24"/>
+          <w:szCs w:val="44"/>
+        </w:rPr>
+        <w:t xml:space="preserve"> – tags para entrada de dados pelo sistema</w:t>
+      </w:r>
+      <w:r>
+        <w:rPr>
+          <w:rFonts w:ascii="Arial" w:hAnsi="Arial" w:cs="Arial"/>
+          <w:color w:val="000000" w:themeColor="text1"/>
+          <w:sz w:val="24"/>
+          <w:szCs w:val="44"/>
+        </w:rPr>
+        <w:t>.</w:t>
+      </w:r>
+      <w:r>
+        <w:rPr>
+          <w:rFonts w:ascii="Arial" w:hAnsi="Arial" w:cs="Arial"/>
+          <w:color w:val="000000" w:themeColor="text1"/>
+          <w:sz w:val="24"/>
+          <w:szCs w:val="44"/>
+        </w:rPr>
+        <w:br/>
+      </w:r>
+      <w:proofErr w:type="spellStart"/>
+      <w:proofErr w:type="gramStart"/>
+      <w:r>
+        <w:rPr>
+          <w:rFonts w:ascii="Arial" w:hAnsi="Arial" w:cs="Arial"/>
+          <w:color w:val="000000" w:themeColor="text1"/>
+          <w:sz w:val="24"/>
+          <w:szCs w:val="44"/>
+        </w:rPr>
+        <w:t>button</w:t>
+      </w:r>
+      <w:proofErr w:type="spellEnd"/>
+      <w:proofErr w:type="gramEnd"/>
+      <w:r>
+        <w:rPr>
+          <w:rFonts w:ascii="Arial" w:hAnsi="Arial" w:cs="Arial"/>
+          <w:color w:val="000000" w:themeColor="text1"/>
+          <w:sz w:val="24"/>
+          <w:szCs w:val="44"/>
+        </w:rPr>
+        <w:t xml:space="preserve"> – botões para </w:t>
+      </w:r>
+      <w:proofErr w:type="spellStart"/>
+      <w:r>
+        <w:rPr>
+          <w:rFonts w:ascii="Arial" w:hAnsi="Arial" w:cs="Arial"/>
+          <w:color w:val="000000" w:themeColor="text1"/>
+          <w:sz w:val="24"/>
+          <w:szCs w:val="44"/>
+        </w:rPr>
+        <w:t>click</w:t>
+      </w:r>
+      <w:proofErr w:type="spellEnd"/>
+      <w:r>
+        <w:rPr>
+          <w:rFonts w:ascii="Arial" w:hAnsi="Arial" w:cs="Arial"/>
+          <w:color w:val="000000" w:themeColor="text1"/>
+          <w:sz w:val="24"/>
+          <w:szCs w:val="44"/>
+        </w:rPr>
+        <w:t>.</w:t>
+      </w:r>
+      <w:r>
+        <w:rPr>
+          <w:rFonts w:ascii="Arial" w:hAnsi="Arial" w:cs="Arial"/>
+          <w:color w:val="000000" w:themeColor="text1"/>
+          <w:sz w:val="24"/>
+          <w:szCs w:val="44"/>
+        </w:rPr>
+        <w:br/>
+      </w:r>
+      <w:proofErr w:type="gramStart"/>
+      <w:r>
+        <w:rPr>
+          <w:rFonts w:ascii="Arial" w:hAnsi="Arial" w:cs="Arial"/>
+          <w:color w:val="000000" w:themeColor="text1"/>
+          <w:sz w:val="24"/>
+          <w:szCs w:val="44"/>
+        </w:rPr>
+        <w:t>p</w:t>
+      </w:r>
+      <w:proofErr w:type="gramEnd"/>
+      <w:r>
+        <w:rPr>
+          <w:rFonts w:ascii="Arial" w:hAnsi="Arial" w:cs="Arial"/>
+          <w:color w:val="000000" w:themeColor="text1"/>
+          <w:sz w:val="24"/>
+          <w:szCs w:val="44"/>
+        </w:rPr>
+        <w:t xml:space="preserve"> – é definida para criar </w:t>
+      </w:r>
+      <w:r>
+        <w:rPr>
+          <w:rFonts w:ascii="Arial" w:hAnsi="Arial" w:cs="Arial"/>
+          <w:color w:val="000000" w:themeColor="text1"/>
+          <w:sz w:val="24"/>
+          <w:szCs w:val="44"/>
+        </w:rPr>
+        <w:t>parágrafos</w:t>
+      </w:r>
+      <w:r>
+        <w:rPr>
+          <w:rFonts w:ascii="Arial" w:hAnsi="Arial" w:cs="Arial"/>
+          <w:color w:val="000000" w:themeColor="text1"/>
+          <w:sz w:val="24"/>
+          <w:szCs w:val="44"/>
+        </w:rPr>
+        <w:br/>
+      </w:r>
+      <w:proofErr w:type="spellStart"/>
+      <w:r>
+        <w:rPr>
+          <w:rFonts w:ascii="Arial" w:hAnsi="Arial" w:cs="Arial"/>
+          <w:color w:val="000000" w:themeColor="text1"/>
+          <w:sz w:val="24"/>
+          <w:szCs w:val="44"/>
+        </w:rPr>
+        <w:t>br</w:t>
+      </w:r>
+      <w:proofErr w:type="spellEnd"/>
+      <w:r>
+        <w:rPr>
+          <w:rFonts w:ascii="Arial" w:hAnsi="Arial" w:cs="Arial"/>
+          <w:color w:val="000000" w:themeColor="text1"/>
+          <w:sz w:val="24"/>
+          <w:szCs w:val="44"/>
+        </w:rPr>
+        <w:t xml:space="preserve"> – é definida para quebras de linhas em parágrafos e em geral</w:t>
+      </w:r>
+      <w:r>
+        <w:rPr>
+          <w:rFonts w:ascii="Arial" w:hAnsi="Arial" w:cs="Arial"/>
+          <w:color w:val="000000" w:themeColor="text1"/>
+          <w:sz w:val="24"/>
+          <w:szCs w:val="44"/>
+        </w:rPr>
+        <w:t>.</w:t>
+      </w:r>
+      <w:r>
+        <w:rPr>
+          <w:rFonts w:ascii="Arial" w:hAnsi="Arial" w:cs="Arial"/>
+          <w:color w:val="000000" w:themeColor="text1"/>
+          <w:sz w:val="24"/>
+          <w:szCs w:val="44"/>
+        </w:rPr>
+        <w:br/>
+      </w:r>
+      <w:proofErr w:type="spellStart"/>
+      <w:proofErr w:type="gramStart"/>
+      <w:r>
+        <w:rPr>
+          <w:rFonts w:ascii="Arial" w:hAnsi="Arial" w:cs="Arial"/>
+          <w:color w:val="000000" w:themeColor="text1"/>
+          <w:sz w:val="24"/>
+          <w:szCs w:val="44"/>
+        </w:rPr>
+        <w:t>strong</w:t>
+      </w:r>
+      <w:proofErr w:type="spellEnd"/>
+      <w:proofErr w:type="gramEnd"/>
+      <w:r>
+        <w:rPr>
+          <w:rFonts w:ascii="Arial" w:hAnsi="Arial" w:cs="Arial"/>
+          <w:color w:val="000000" w:themeColor="text1"/>
+          <w:sz w:val="24"/>
+          <w:szCs w:val="44"/>
+        </w:rPr>
+        <w:t xml:space="preserve"> – é definida para negrita o texto</w:t>
+      </w:r>
+      <w:r>
+        <w:rPr>
+          <w:rFonts w:ascii="Arial" w:hAnsi="Arial" w:cs="Arial"/>
+          <w:color w:val="000000" w:themeColor="text1"/>
+          <w:sz w:val="24"/>
+          <w:szCs w:val="44"/>
+        </w:rPr>
+        <w:t>.</w:t>
+      </w:r>
+      <w:r>
+        <w:rPr>
+          <w:rFonts w:ascii="Arial" w:hAnsi="Arial" w:cs="Arial"/>
+          <w:color w:val="000000" w:themeColor="text1"/>
+          <w:sz w:val="24"/>
+          <w:szCs w:val="44"/>
+        </w:rPr>
+        <w:br/>
+      </w:r>
+      <w:proofErr w:type="spellStart"/>
+      <w:proofErr w:type="gramStart"/>
+      <w:r>
+        <w:rPr>
+          <w:rFonts w:ascii="Arial" w:hAnsi="Arial" w:cs="Arial"/>
+          <w:color w:val="000000" w:themeColor="text1"/>
+          <w:sz w:val="24"/>
+          <w:szCs w:val="44"/>
+        </w:rPr>
+        <w:t>ul</w:t>
+      </w:r>
+      <w:proofErr w:type="spellEnd"/>
+      <w:proofErr w:type="gramEnd"/>
+      <w:r>
+        <w:rPr>
+          <w:rFonts w:ascii="Arial" w:hAnsi="Arial" w:cs="Arial"/>
+          <w:color w:val="000000" w:themeColor="text1"/>
+          <w:sz w:val="24"/>
+          <w:szCs w:val="44"/>
+        </w:rPr>
+        <w:t xml:space="preserve"> – é definida para criar uma lista não ordenada</w:t>
+      </w:r>
+      <w:r>
+        <w:rPr>
+          <w:rFonts w:ascii="Arial" w:hAnsi="Arial" w:cs="Arial"/>
+          <w:color w:val="000000" w:themeColor="text1"/>
+          <w:sz w:val="24"/>
+          <w:szCs w:val="44"/>
+        </w:rPr>
+        <w:t>.</w:t>
+      </w:r>
+      <w:r>
+        <w:rPr>
+          <w:rFonts w:ascii="Arial" w:hAnsi="Arial" w:cs="Arial"/>
+          <w:color w:val="000000" w:themeColor="text1"/>
+          <w:sz w:val="24"/>
+          <w:szCs w:val="44"/>
+        </w:rPr>
+        <w:br/>
+      </w:r>
+      <w:proofErr w:type="spellStart"/>
+      <w:proofErr w:type="gramStart"/>
+      <w:r>
+        <w:rPr>
+          <w:rFonts w:ascii="Arial" w:hAnsi="Arial" w:cs="Arial"/>
+          <w:color w:val="000000" w:themeColor="text1"/>
+          <w:sz w:val="24"/>
+          <w:szCs w:val="44"/>
+        </w:rPr>
+        <w:t>ol</w:t>
+      </w:r>
+      <w:proofErr w:type="spellEnd"/>
+      <w:proofErr w:type="gramEnd"/>
+      <w:r>
+        <w:rPr>
+          <w:rFonts w:ascii="Arial" w:hAnsi="Arial" w:cs="Arial"/>
+          <w:color w:val="000000" w:themeColor="text1"/>
+          <w:sz w:val="24"/>
+          <w:szCs w:val="44"/>
+        </w:rPr>
+        <w:t xml:space="preserve"> – é definida para criar uma lista ordenada</w:t>
+      </w:r>
+      <w:r>
+        <w:rPr>
+          <w:rFonts w:ascii="Arial" w:hAnsi="Arial" w:cs="Arial"/>
+          <w:color w:val="000000" w:themeColor="text1"/>
+          <w:sz w:val="24"/>
+          <w:szCs w:val="44"/>
+        </w:rPr>
+        <w:t>.</w:t>
+      </w:r>
+      <w:r>
+        <w:rPr>
+          <w:rFonts w:ascii="Arial" w:hAnsi="Arial" w:cs="Arial"/>
+          <w:color w:val="000000" w:themeColor="text1"/>
+          <w:sz w:val="24"/>
+          <w:szCs w:val="44"/>
+        </w:rPr>
+        <w:br/>
+      </w:r>
+      <w:proofErr w:type="gramStart"/>
+      <w:r>
+        <w:rPr>
+          <w:rFonts w:ascii="Arial" w:hAnsi="Arial" w:cs="Arial"/>
+          <w:color w:val="000000" w:themeColor="text1"/>
+          <w:sz w:val="24"/>
+          <w:szCs w:val="44"/>
+        </w:rPr>
+        <w:t>li</w:t>
+      </w:r>
+      <w:proofErr w:type="gramEnd"/>
+      <w:r>
+        <w:rPr>
+          <w:rFonts w:ascii="Arial" w:hAnsi="Arial" w:cs="Arial"/>
+          <w:color w:val="000000" w:themeColor="text1"/>
+          <w:sz w:val="24"/>
+          <w:szCs w:val="44"/>
+        </w:rPr>
+        <w:t xml:space="preserve"> – é definida para inserir item na lista criada com </w:t>
+      </w:r>
+      <w:proofErr w:type="spellStart"/>
+      <w:r>
+        <w:rPr>
+          <w:rFonts w:ascii="Arial" w:hAnsi="Arial" w:cs="Arial"/>
+          <w:color w:val="000000" w:themeColor="text1"/>
+          <w:sz w:val="24"/>
+          <w:szCs w:val="44"/>
+        </w:rPr>
+        <w:t>ul</w:t>
+      </w:r>
+      <w:proofErr w:type="spellEnd"/>
+      <w:r>
+        <w:rPr>
+          <w:rFonts w:ascii="Arial" w:hAnsi="Arial" w:cs="Arial"/>
+          <w:color w:val="000000" w:themeColor="text1"/>
+          <w:sz w:val="24"/>
+          <w:szCs w:val="44"/>
+        </w:rPr>
+        <w:t xml:space="preserve"> e </w:t>
+      </w:r>
+      <w:proofErr w:type="spellStart"/>
+      <w:r>
+        <w:rPr>
+          <w:rFonts w:ascii="Arial" w:hAnsi="Arial" w:cs="Arial"/>
+          <w:color w:val="000000" w:themeColor="text1"/>
+          <w:sz w:val="24"/>
+          <w:szCs w:val="44"/>
+        </w:rPr>
+        <w:t>ol</w:t>
+      </w:r>
+      <w:proofErr w:type="spellEnd"/>
+      <w:r>
+        <w:rPr>
+          <w:rFonts w:ascii="Arial" w:hAnsi="Arial" w:cs="Arial"/>
+          <w:color w:val="000000" w:themeColor="text1"/>
+          <w:sz w:val="24"/>
+          <w:szCs w:val="44"/>
+        </w:rPr>
+        <w:t>.</w:t>
+      </w:r>
+      <w:r>
+        <w:rPr>
+          <w:rFonts w:ascii="Arial" w:hAnsi="Arial" w:cs="Arial"/>
+          <w:color w:val="000000" w:themeColor="text1"/>
+          <w:sz w:val="24"/>
+          <w:szCs w:val="44"/>
+        </w:rPr>
+        <w:br/>
+      </w:r>
+      <w:proofErr w:type="gramStart"/>
+      <w:r>
+        <w:rPr>
+          <w:rFonts w:ascii="Arial" w:hAnsi="Arial" w:cs="Arial"/>
+          <w:color w:val="000000" w:themeColor="text1"/>
+          <w:sz w:val="24"/>
+          <w:szCs w:val="44"/>
+        </w:rPr>
+        <w:t>h1</w:t>
+      </w:r>
+      <w:proofErr w:type="gramEnd"/>
+      <w:r>
+        <w:rPr>
+          <w:rFonts w:ascii="Arial" w:hAnsi="Arial" w:cs="Arial"/>
+          <w:color w:val="000000" w:themeColor="text1"/>
+          <w:sz w:val="24"/>
+          <w:szCs w:val="44"/>
+        </w:rPr>
+        <w:t>, h2, h3… h6</w:t>
+      </w:r>
+      <w:r>
+        <w:rPr>
+          <w:rFonts w:ascii="Arial" w:hAnsi="Arial" w:cs="Arial"/>
+          <w:color w:val="000000" w:themeColor="text1"/>
+          <w:sz w:val="24"/>
+          <w:szCs w:val="44"/>
+        </w:rPr>
+        <w:t xml:space="preserve"> – definem </w:t>
+      </w:r>
+      <w:r>
+        <w:rPr>
+          <w:rFonts w:ascii="Arial" w:hAnsi="Arial" w:cs="Arial"/>
+          <w:color w:val="000000" w:themeColor="text1"/>
+          <w:sz w:val="24"/>
+          <w:szCs w:val="44"/>
+        </w:rPr>
+        <w:t>títulos da pagina ou parágrafos.</w:t>
+      </w:r>
+      <w:r>
+        <w:rPr>
+          <w:rFonts w:ascii="Arial" w:hAnsi="Arial" w:cs="Arial"/>
+          <w:color w:val="000000" w:themeColor="text1"/>
+          <w:sz w:val="24"/>
+          <w:szCs w:val="44"/>
+        </w:rPr>
+        <w:br/>
+      </w:r>
+      <w:proofErr w:type="spellStart"/>
+      <w:proofErr w:type="gramStart"/>
+      <w:r>
+        <w:rPr>
+          <w:rFonts w:ascii="Arial" w:hAnsi="Arial" w:cs="Arial"/>
+          <w:color w:val="000000" w:themeColor="text1"/>
+          <w:sz w:val="24"/>
+          <w:szCs w:val="44"/>
+        </w:rPr>
+        <w:t>img</w:t>
+      </w:r>
+      <w:proofErr w:type="spellEnd"/>
+      <w:proofErr w:type="gramEnd"/>
+      <w:r>
+        <w:rPr>
+          <w:rFonts w:ascii="Arial" w:hAnsi="Arial" w:cs="Arial"/>
+          <w:color w:val="000000" w:themeColor="text1"/>
+          <w:sz w:val="24"/>
+          <w:szCs w:val="44"/>
+        </w:rPr>
+        <w:t xml:space="preserve"> – definido para usar imagens no site.</w:t>
+      </w:r>
+      <w:r>
+        <w:rPr>
+          <w:rFonts w:ascii="Arial" w:hAnsi="Arial" w:cs="Arial"/>
+          <w:color w:val="000000" w:themeColor="text1"/>
+          <w:sz w:val="24"/>
+          <w:szCs w:val="44"/>
+        </w:rPr>
+        <w:br/>
+      </w:r>
+      <w:proofErr w:type="gramStart"/>
+      <w:r>
+        <w:rPr>
+          <w:rFonts w:ascii="Arial" w:hAnsi="Arial" w:cs="Arial"/>
+          <w:color w:val="000000" w:themeColor="text1"/>
+          <w:sz w:val="24"/>
+          <w:szCs w:val="44"/>
+        </w:rPr>
+        <w:t>vídeo</w:t>
+      </w:r>
+      <w:proofErr w:type="gramEnd"/>
+      <w:r>
+        <w:rPr>
+          <w:rFonts w:ascii="Arial" w:hAnsi="Arial" w:cs="Arial"/>
+          <w:color w:val="000000" w:themeColor="text1"/>
+          <w:sz w:val="24"/>
+          <w:szCs w:val="44"/>
+        </w:rPr>
+        <w:t xml:space="preserve"> – definido para usar vídeo no site</w:t>
+      </w:r>
+      <w:r>
+        <w:rPr>
+          <w:rFonts w:ascii="Arial" w:hAnsi="Arial" w:cs="Arial"/>
+          <w:color w:val="000000" w:themeColor="text1"/>
+          <w:sz w:val="24"/>
+          <w:szCs w:val="44"/>
+        </w:rPr>
+        <w:br/>
+        <w:t>áudio</w:t>
+      </w:r>
+      <w:r>
+        <w:rPr>
+          <w:rFonts w:ascii="Arial" w:hAnsi="Arial" w:cs="Arial"/>
+          <w:color w:val="000000" w:themeColor="text1"/>
+          <w:sz w:val="24"/>
+          <w:szCs w:val="44"/>
+        </w:rPr>
+        <w:t xml:space="preserve"> – definido para usar áudio para site</w:t>
+      </w:r>
+      <w:r>
+        <w:rPr>
+          <w:rFonts w:ascii="Arial" w:hAnsi="Arial" w:cs="Arial"/>
+          <w:color w:val="000000" w:themeColor="text1"/>
+          <w:sz w:val="24"/>
+          <w:szCs w:val="44"/>
+        </w:rPr>
+        <w:br/>
+      </w:r>
+      <w:proofErr w:type="spellStart"/>
+      <w:r>
+        <w:rPr>
+          <w:rFonts w:ascii="Arial" w:hAnsi="Arial" w:cs="Arial"/>
+          <w:color w:val="000000" w:themeColor="text1"/>
+          <w:sz w:val="24"/>
+          <w:szCs w:val="44"/>
+        </w:rPr>
+        <w:t>object</w:t>
+      </w:r>
+      <w:proofErr w:type="spellEnd"/>
+      <w:r>
+        <w:rPr>
+          <w:rFonts w:ascii="Arial" w:hAnsi="Arial" w:cs="Arial"/>
+          <w:color w:val="000000" w:themeColor="text1"/>
+          <w:sz w:val="24"/>
+          <w:szCs w:val="44"/>
+        </w:rPr>
+        <w:t xml:space="preserve"> – integra </w:t>
+      </w:r>
+      <w:proofErr w:type="spellStart"/>
+      <w:r>
+        <w:rPr>
+          <w:rFonts w:ascii="Arial" w:hAnsi="Arial" w:cs="Arial"/>
+          <w:color w:val="000000" w:themeColor="text1"/>
+          <w:sz w:val="24"/>
+          <w:szCs w:val="44"/>
+        </w:rPr>
+        <w:t>object</w:t>
+      </w:r>
+      <w:proofErr w:type="spellEnd"/>
+      <w:r>
+        <w:rPr>
+          <w:rFonts w:ascii="Arial" w:hAnsi="Arial" w:cs="Arial"/>
+          <w:color w:val="000000" w:themeColor="text1"/>
+          <w:sz w:val="24"/>
+          <w:szCs w:val="44"/>
+        </w:rPr>
+        <w:t xml:space="preserve"> de </w:t>
+      </w:r>
+      <w:proofErr w:type="spellStart"/>
+      <w:r>
+        <w:rPr>
+          <w:rFonts w:ascii="Arial" w:hAnsi="Arial" w:cs="Arial"/>
+          <w:color w:val="000000" w:themeColor="text1"/>
+          <w:sz w:val="24"/>
+          <w:szCs w:val="44"/>
+        </w:rPr>
+        <w:t>midias</w:t>
+      </w:r>
+      <w:proofErr w:type="spellEnd"/>
+      <w:r>
+        <w:rPr>
+          <w:rFonts w:ascii="Arial" w:hAnsi="Arial" w:cs="Arial"/>
+          <w:color w:val="000000" w:themeColor="text1"/>
+          <w:sz w:val="24"/>
+          <w:szCs w:val="44"/>
+        </w:rPr>
+        <w:t xml:space="preserve"> no site.</w:t>
+      </w:r>
+      <w:r>
+        <w:rPr>
+          <w:rFonts w:ascii="Arial" w:hAnsi="Arial" w:cs="Arial"/>
+          <w:color w:val="000000" w:themeColor="text1"/>
+          <w:sz w:val="24"/>
+          <w:szCs w:val="44"/>
+        </w:rPr>
+        <w:br/>
+      </w:r>
+      <w:proofErr w:type="spellStart"/>
+      <w:proofErr w:type="gramStart"/>
+      <w:r>
+        <w:rPr>
+          <w:rFonts w:ascii="Arial" w:hAnsi="Arial" w:cs="Arial"/>
+          <w:color w:val="000000" w:themeColor="text1"/>
+          <w:sz w:val="24"/>
+          <w:szCs w:val="44"/>
+        </w:rPr>
+        <w:t>canvas</w:t>
+      </w:r>
+      <w:proofErr w:type="spellEnd"/>
+      <w:proofErr w:type="gramEnd"/>
+      <w:r>
+        <w:rPr>
+          <w:rFonts w:ascii="Arial" w:hAnsi="Arial" w:cs="Arial"/>
+          <w:color w:val="000000" w:themeColor="text1"/>
+          <w:sz w:val="24"/>
+          <w:szCs w:val="44"/>
+        </w:rPr>
+        <w:t xml:space="preserve"> – definido para implementar uma área para desenhar formulas geométricas, como linhas, caminhos, rectângulos, arcos e por ultimo, desenvolvimento de jogos ou animações 2D com javascript. </w:t>
+      </w:r>
+      <w:r>
+        <w:rPr>
+          <w:rFonts w:ascii="Arial" w:hAnsi="Arial" w:cs="Arial"/>
+          <w:color w:val="000000" w:themeColor="text1"/>
+          <w:sz w:val="24"/>
+          <w:szCs w:val="44"/>
+        </w:rPr>
+        <w:br/>
+      </w:r>
+      <w:proofErr w:type="spellStart"/>
+      <w:proofErr w:type="gramStart"/>
+      <w:r>
+        <w:rPr>
+          <w:rFonts w:ascii="Arial" w:hAnsi="Arial" w:cs="Arial"/>
+          <w:color w:val="000000" w:themeColor="text1"/>
+          <w:sz w:val="24"/>
+          <w:szCs w:val="44"/>
+        </w:rPr>
+        <w:t>svg</w:t>
+      </w:r>
+      <w:proofErr w:type="spellEnd"/>
+      <w:proofErr w:type="gramEnd"/>
+      <w:r>
+        <w:rPr>
+          <w:rFonts w:ascii="Arial" w:hAnsi="Arial" w:cs="Arial"/>
+          <w:color w:val="000000" w:themeColor="text1"/>
+          <w:sz w:val="24"/>
+          <w:szCs w:val="44"/>
+        </w:rPr>
+        <w:t xml:space="preserve"> – escalável vectorial gráfico definido para implementar gráficos escaláveis, que não perdem a sua qualidade quando são escaladas em paginas de diferentes tamanhos de ecrãs.</w:t>
+      </w:r>
+      <w:r>
+        <w:rPr>
+          <w:rFonts w:ascii="Arial" w:hAnsi="Arial" w:cs="Arial"/>
+          <w:color w:val="000000" w:themeColor="text1"/>
+          <w:sz w:val="24"/>
+          <w:szCs w:val="44"/>
+        </w:rPr>
+        <w:br/>
+      </w:r>
+      <w:proofErr w:type="spellStart"/>
+      <w:proofErr w:type="gramStart"/>
+      <w:r>
+        <w:rPr>
+          <w:rFonts w:ascii="Arial" w:hAnsi="Arial" w:cs="Arial"/>
+          <w:color w:val="000000" w:themeColor="text1"/>
+          <w:sz w:val="24"/>
+          <w:szCs w:val="44"/>
+        </w:rPr>
+        <w:t>mark</w:t>
+      </w:r>
+      <w:proofErr w:type="spellEnd"/>
+      <w:proofErr w:type="gramEnd"/>
+      <w:r>
+        <w:rPr>
+          <w:rFonts w:ascii="Arial" w:hAnsi="Arial" w:cs="Arial"/>
+          <w:color w:val="000000" w:themeColor="text1"/>
+          <w:sz w:val="24"/>
+          <w:szCs w:val="44"/>
+        </w:rPr>
+        <w:t xml:space="preserve"> – definida para marcar algum </w:t>
+      </w:r>
+      <w:proofErr w:type="spellStart"/>
+      <w:r>
+        <w:rPr>
+          <w:rFonts w:ascii="Arial" w:hAnsi="Arial" w:cs="Arial"/>
+          <w:color w:val="000000" w:themeColor="text1"/>
+          <w:sz w:val="24"/>
+          <w:szCs w:val="44"/>
+        </w:rPr>
+        <w:t>texo</w:t>
+      </w:r>
+      <w:proofErr w:type="spellEnd"/>
+      <w:r>
+        <w:rPr>
+          <w:rFonts w:ascii="Arial" w:hAnsi="Arial" w:cs="Arial"/>
+          <w:color w:val="000000" w:themeColor="text1"/>
+          <w:sz w:val="24"/>
+          <w:szCs w:val="44"/>
+        </w:rPr>
+        <w:br/>
+      </w:r>
+      <w:proofErr w:type="spellStart"/>
+      <w:r>
+        <w:rPr>
+          <w:rFonts w:ascii="Arial" w:hAnsi="Arial" w:cs="Arial"/>
+          <w:color w:val="000000" w:themeColor="text1"/>
+          <w:sz w:val="24"/>
+          <w:szCs w:val="44"/>
+        </w:rPr>
+        <w:t>sup</w:t>
+      </w:r>
+      <w:proofErr w:type="spellEnd"/>
+      <w:r>
+        <w:rPr>
+          <w:rFonts w:ascii="Arial" w:hAnsi="Arial" w:cs="Arial"/>
+          <w:color w:val="000000" w:themeColor="text1"/>
+          <w:sz w:val="24"/>
+          <w:szCs w:val="44"/>
+        </w:rPr>
+        <w:t xml:space="preserve"> - </w:t>
+      </w:r>
+      <w:r>
+        <w:rPr>
+          <w:rFonts w:ascii="Arial" w:hAnsi="Arial" w:cs="Arial"/>
+          <w:color w:val="000000" w:themeColor="text1"/>
+          <w:sz w:val="24"/>
+          <w:szCs w:val="44"/>
+        </w:rPr>
+        <w:br/>
+      </w:r>
+      <w:proofErr w:type="spellStart"/>
+      <w:proofErr w:type="gramStart"/>
+      <w:r>
+        <w:rPr>
+          <w:rFonts w:ascii="Arial" w:hAnsi="Arial" w:cs="Arial"/>
+          <w:color w:val="000000" w:themeColor="text1"/>
+          <w:sz w:val="24"/>
+          <w:szCs w:val="44"/>
+        </w:rPr>
+        <w:t>sub</w:t>
+      </w:r>
+      <w:proofErr w:type="spellEnd"/>
+      <w:proofErr w:type="gramEnd"/>
+      <w:r>
+        <w:rPr>
+          <w:rFonts w:ascii="Arial" w:hAnsi="Arial" w:cs="Arial"/>
+          <w:color w:val="000000" w:themeColor="text1"/>
+          <w:sz w:val="24"/>
+          <w:szCs w:val="44"/>
+        </w:rPr>
+        <w:br/>
+      </w:r>
+      <w:proofErr w:type="spellStart"/>
+      <w:r>
+        <w:rPr>
+          <w:rFonts w:ascii="Arial" w:hAnsi="Arial" w:cs="Arial"/>
+          <w:color w:val="000000" w:themeColor="text1"/>
+          <w:sz w:val="24"/>
+          <w:szCs w:val="44"/>
+        </w:rPr>
+        <w:t>section</w:t>
+      </w:r>
+      <w:proofErr w:type="spellEnd"/>
+      <w:r>
+        <w:rPr>
+          <w:rFonts w:ascii="Arial" w:hAnsi="Arial" w:cs="Arial"/>
+          <w:color w:val="000000" w:themeColor="text1"/>
+          <w:sz w:val="24"/>
+          <w:szCs w:val="44"/>
+        </w:rPr>
+        <w:br/>
+      </w:r>
+      <w:proofErr w:type="spellStart"/>
+      <w:r>
+        <w:rPr>
+          <w:rFonts w:ascii="Arial" w:hAnsi="Arial" w:cs="Arial"/>
+          <w:color w:val="000000" w:themeColor="text1"/>
+          <w:sz w:val="24"/>
+          <w:szCs w:val="44"/>
+        </w:rPr>
+        <w:t>nav</w:t>
+      </w:r>
+      <w:proofErr w:type="spellEnd"/>
+      <w:r>
+        <w:rPr>
+          <w:rFonts w:ascii="Arial" w:hAnsi="Arial" w:cs="Arial"/>
+          <w:color w:val="000000" w:themeColor="text1"/>
+          <w:sz w:val="24"/>
+          <w:szCs w:val="44"/>
+        </w:rPr>
+        <w:br/>
+      </w:r>
+      <w:proofErr w:type="spellStart"/>
+      <w:r>
+        <w:rPr>
+          <w:rFonts w:ascii="Arial" w:hAnsi="Arial" w:cs="Arial"/>
+          <w:color w:val="000000" w:themeColor="text1"/>
+          <w:sz w:val="24"/>
+          <w:szCs w:val="44"/>
+        </w:rPr>
+        <w:t>header</w:t>
+      </w:r>
+      <w:proofErr w:type="spellEnd"/>
+      <w:r>
+        <w:rPr>
+          <w:rFonts w:ascii="Arial" w:hAnsi="Arial" w:cs="Arial"/>
+          <w:color w:val="000000" w:themeColor="text1"/>
+          <w:sz w:val="24"/>
+          <w:szCs w:val="44"/>
+        </w:rPr>
+        <w:br/>
+      </w:r>
+      <w:proofErr w:type="spellStart"/>
+      <w:r>
+        <w:rPr>
+          <w:rFonts w:ascii="Arial" w:hAnsi="Arial" w:cs="Arial"/>
+          <w:color w:val="000000" w:themeColor="text1"/>
+          <w:sz w:val="24"/>
+          <w:szCs w:val="44"/>
+        </w:rPr>
+        <w:t>article</w:t>
+      </w:r>
+      <w:proofErr w:type="spellEnd"/>
+      <w:r>
+        <w:rPr>
+          <w:rFonts w:ascii="Arial" w:hAnsi="Arial" w:cs="Arial"/>
+          <w:color w:val="000000" w:themeColor="text1"/>
+          <w:sz w:val="24"/>
+          <w:szCs w:val="44"/>
+        </w:rPr>
+        <w:br/>
+      </w:r>
+      <w:proofErr w:type="spellStart"/>
+      <w:r>
+        <w:rPr>
+          <w:rFonts w:ascii="Arial" w:hAnsi="Arial" w:cs="Arial"/>
+          <w:color w:val="000000" w:themeColor="text1"/>
+          <w:sz w:val="24"/>
+          <w:szCs w:val="44"/>
+        </w:rPr>
+        <w:t>footer</w:t>
+      </w:r>
+      <w:proofErr w:type="spellEnd"/>
+      <w:r>
+        <w:rPr>
+          <w:rFonts w:ascii="Arial" w:hAnsi="Arial" w:cs="Arial"/>
+          <w:color w:val="000000" w:themeColor="text1"/>
+          <w:sz w:val="24"/>
+          <w:szCs w:val="44"/>
+        </w:rPr>
+        <w:br/>
+      </w:r>
+      <w:proofErr w:type="spellStart"/>
+      <w:r>
+        <w:rPr>
+          <w:rFonts w:ascii="Arial" w:hAnsi="Arial" w:cs="Arial"/>
+          <w:color w:val="000000" w:themeColor="text1"/>
+          <w:sz w:val="24"/>
+          <w:szCs w:val="44"/>
+        </w:rPr>
+        <w:t>aside</w:t>
+      </w:r>
+      <w:proofErr w:type="spellEnd"/>
+      <w:r>
+        <w:rPr>
+          <w:rFonts w:ascii="Arial" w:hAnsi="Arial" w:cs="Arial"/>
+          <w:color w:val="000000" w:themeColor="text1"/>
+          <w:sz w:val="24"/>
+          <w:szCs w:val="44"/>
+        </w:rPr>
+        <w:br/>
+      </w:r>
+      <w:proofErr w:type="spellStart"/>
+      <w:r>
+        <w:rPr>
+          <w:rFonts w:ascii="Arial" w:hAnsi="Arial" w:cs="Arial"/>
+          <w:color w:val="000000" w:themeColor="text1"/>
+          <w:sz w:val="24"/>
+          <w:szCs w:val="44"/>
+        </w:rPr>
+        <w:t>hr</w:t>
+      </w:r>
+      <w:proofErr w:type="spellEnd"/>
+    </w:p>
+    <w:p>
+      <w:pPr>
+        <w:rPr>
+          <w:rFonts w:ascii="Arial" w:hAnsi="Arial" w:cs="Arial"/>
+          <w:color w:val="000000" w:themeColor="text1"/>
+          <w:sz w:val="24"/>
+          <w:szCs w:val="44"/>
+        </w:rPr>
+      </w:pPr>
+      <w:r>
+        <w:rPr>
+          <w:rFonts w:ascii="Arial" w:hAnsi="Arial" w:cs="Arial"/>
+          <w:color w:val="000000" w:themeColor="text1"/>
+          <w:sz w:val="24"/>
+          <w:szCs w:val="44"/>
+        </w:rPr>
+        <w:t>N</w:t>
+      </w:r>
+      <w:r>
+        <w:rPr>
+          <w:rFonts w:ascii="Arial" w:hAnsi="Arial" w:cs="Arial"/>
+          <w:color w:val="000000" w:themeColor="text1"/>
+          <w:sz w:val="24"/>
+          <w:szCs w:val="44"/>
+        </w:rPr>
+        <w:t>esta lis</w:t>
+      </w:r>
+      <w:r>
+        <w:rPr>
+          <w:rFonts w:ascii="Arial" w:hAnsi="Arial" w:cs="Arial"/>
+          <w:color w:val="000000" w:themeColor="text1"/>
+          <w:sz w:val="24"/>
+          <w:szCs w:val="44"/>
+        </w:rPr>
+        <w:t xml:space="preserve">ta de </w:t>
+      </w:r>
+      <w:proofErr w:type="gramStart"/>
+      <w:r>
+        <w:rPr>
+          <w:rFonts w:ascii="Arial" w:hAnsi="Arial" w:cs="Arial"/>
+          <w:color w:val="000000" w:themeColor="text1"/>
+          <w:sz w:val="24"/>
+          <w:szCs w:val="44"/>
+        </w:rPr>
+        <w:t>tags</w:t>
+      </w:r>
+      <w:proofErr w:type="gramEnd"/>
+      <w:r>
+        <w:rPr>
+          <w:rFonts w:ascii="Arial" w:hAnsi="Arial" w:cs="Arial"/>
+          <w:color w:val="000000" w:themeColor="text1"/>
+          <w:sz w:val="24"/>
+          <w:szCs w:val="44"/>
+        </w:rPr>
+        <w:t xml:space="preserve"> temos tags que possuem o seu par de fechamento e outras são de </w:t>
+      </w:r>
+      <w:proofErr w:type="spellStart"/>
+      <w:r>
+        <w:rPr>
+          <w:rFonts w:ascii="Arial" w:hAnsi="Arial" w:cs="Arial"/>
+          <w:color w:val="000000" w:themeColor="text1"/>
+          <w:sz w:val="24"/>
+          <w:szCs w:val="44"/>
+        </w:rPr>
+        <w:t>auto-fechamento</w:t>
+      </w:r>
+      <w:proofErr w:type="spellEnd"/>
+      <w:r>
+        <w:rPr>
+          <w:rFonts w:ascii="Arial" w:hAnsi="Arial" w:cs="Arial"/>
+          <w:color w:val="000000" w:themeColor="text1"/>
+          <w:sz w:val="24"/>
+          <w:szCs w:val="44"/>
+        </w:rPr>
+        <w:t>, não possuem corpo para adicionar conteúdo dentro delas.</w:t>
+      </w:r>
+    </w:p>
+    <w:p>
+      <w:pPr>
+        <w:rPr>
+          <w:rFonts w:ascii="Arial" w:hAnsi="Arial" w:cs="Arial"/>
+          <w:color w:val="000000" w:themeColor="text1"/>
+          <w:sz w:val="24"/>
+          <w:szCs w:val="44"/>
+        </w:rPr>
+      </w:pPr>
+      <w:r>
+        <w:rPr>
+          <w:rFonts w:ascii="Arial" w:hAnsi="Arial" w:cs="Arial"/>
+          <w:color w:val="000000" w:themeColor="text1"/>
+          <w:sz w:val="24"/>
+          <w:szCs w:val="44"/>
+        </w:rPr>
+        <w:t>&lt;</w:t>
+      </w:r>
+      <w:proofErr w:type="spellStart"/>
+      <w:proofErr w:type="gramStart"/>
+      <w:r>
+        <w:rPr>
+          <w:rFonts w:ascii="Arial" w:hAnsi="Arial" w:cs="Arial"/>
+          <w:color w:val="000000" w:themeColor="text1"/>
+          <w:sz w:val="24"/>
+          <w:szCs w:val="44"/>
+        </w:rPr>
+        <w:t>html</w:t>
+      </w:r>
+      <w:proofErr w:type="spellEnd"/>
+      <w:proofErr w:type="gramEnd"/>
+      <w:r>
+        <w:rPr>
+          <w:rFonts w:ascii="Arial" w:hAnsi="Arial" w:cs="Arial"/>
+          <w:color w:val="000000" w:themeColor="text1"/>
+          <w:sz w:val="24"/>
+          <w:szCs w:val="44"/>
+        </w:rPr>
+        <w:t xml:space="preserve"> </w:t>
+      </w:r>
+      <w:proofErr w:type="spellStart"/>
+      <w:r>
+        <w:rPr>
+          <w:rFonts w:ascii="Arial" w:hAnsi="Arial" w:cs="Arial"/>
+          <w:color w:val="000000" w:themeColor="text1"/>
+          <w:sz w:val="24"/>
+          <w:szCs w:val="44"/>
+        </w:rPr>
+        <w:t>lang</w:t>
+      </w:r>
+      <w:proofErr w:type="spellEnd"/>
+      <w:r>
+        <w:rPr>
+          <w:rFonts w:ascii="Arial" w:hAnsi="Arial" w:cs="Arial"/>
+          <w:color w:val="000000" w:themeColor="text1"/>
+          <w:sz w:val="24"/>
+          <w:szCs w:val="44"/>
+        </w:rPr>
+        <w:t>=”</w:t>
+      </w:r>
+      <w:proofErr w:type="spellStart"/>
+      <w:r>
+        <w:rPr>
+          <w:rFonts w:ascii="Arial" w:hAnsi="Arial" w:cs="Arial"/>
+          <w:color w:val="000000" w:themeColor="text1"/>
+          <w:sz w:val="24"/>
+          <w:szCs w:val="44"/>
+        </w:rPr>
+        <w:t>pt-pt</w:t>
+      </w:r>
+      <w:proofErr w:type="spellEnd"/>
+      <w:r>
+        <w:rPr>
+          <w:rFonts w:ascii="Arial" w:hAnsi="Arial" w:cs="Arial"/>
+          <w:color w:val="000000" w:themeColor="text1"/>
+          <w:sz w:val="24"/>
+          <w:szCs w:val="44"/>
+        </w:rPr>
+        <w:t>”&gt;&lt;/</w:t>
+      </w:r>
+      <w:proofErr w:type="spellStart"/>
+      <w:r>
+        <w:rPr>
+          <w:rFonts w:ascii="Arial" w:hAnsi="Arial" w:cs="Arial"/>
+          <w:color w:val="000000" w:themeColor="text1"/>
+          <w:sz w:val="24"/>
+          <w:szCs w:val="44"/>
+        </w:rPr>
+        <w:t>html</w:t>
+      </w:r>
+      <w:proofErr w:type="spellEnd"/>
+      <w:r>
+        <w:rPr>
+          <w:rFonts w:ascii="Arial" w:hAnsi="Arial" w:cs="Arial"/>
+          <w:color w:val="000000" w:themeColor="text1"/>
+          <w:sz w:val="24"/>
+          <w:szCs w:val="44"/>
+        </w:rPr>
+        <w:t>&gt;</w:t>
+      </w:r>
+    </w:p>
+    <w:p>
+      <w:pPr>
+        <w:rPr>
+          <w:rFonts w:ascii="Arial" w:hAnsi="Arial" w:cs="Arial"/>
+          <w:color w:val="000000" w:themeColor="text1"/>
+          <w:sz w:val="24"/>
+          <w:szCs w:val="44"/>
+        </w:rPr>
+      </w:pPr>
+      <w:r>
+        <w:rPr>
+          <w:rFonts w:ascii="Arial" w:hAnsi="Arial" w:cs="Arial"/>
+          <w:color w:val="000000" w:themeColor="text1"/>
+          <w:sz w:val="24"/>
+          <w:szCs w:val="44"/>
+        </w:rPr>
+        <w:t>&lt;</w:t>
+      </w:r>
+      <w:proofErr w:type="spellStart"/>
+      <w:proofErr w:type="gramStart"/>
+      <w:r>
+        <w:rPr>
+          <w:rFonts w:ascii="Arial" w:hAnsi="Arial" w:cs="Arial"/>
+          <w:color w:val="000000" w:themeColor="text1"/>
+          <w:sz w:val="24"/>
+          <w:szCs w:val="44"/>
+        </w:rPr>
+        <w:t>head</w:t>
+      </w:r>
+      <w:proofErr w:type="spellEnd"/>
+      <w:proofErr w:type="gramEnd"/>
+      <w:r>
+        <w:rPr>
+          <w:rFonts w:ascii="Arial" w:hAnsi="Arial" w:cs="Arial"/>
+          <w:color w:val="000000" w:themeColor="text1"/>
+          <w:sz w:val="24"/>
+          <w:szCs w:val="44"/>
+        </w:rPr>
+        <w:t>&gt;&lt;/</w:t>
+      </w:r>
+      <w:proofErr w:type="spellStart"/>
+      <w:r>
+        <w:rPr>
+          <w:rFonts w:ascii="Arial" w:hAnsi="Arial" w:cs="Arial"/>
+          <w:color w:val="000000" w:themeColor="text1"/>
+          <w:sz w:val="24"/>
+          <w:szCs w:val="44"/>
+        </w:rPr>
+        <w:t>head</w:t>
+      </w:r>
+      <w:proofErr w:type="spellEnd"/>
+      <w:r>
+        <w:rPr>
+          <w:rFonts w:ascii="Arial" w:hAnsi="Arial" w:cs="Arial"/>
+          <w:color w:val="000000" w:themeColor="text1"/>
+          <w:sz w:val="24"/>
+          <w:szCs w:val="44"/>
+        </w:rPr>
+        <w:t>&gt;</w:t>
+      </w:r>
+    </w:p>
+    <w:p>
+      <w:pPr>
+        <w:rPr>
+          <w:rFonts w:ascii="Arial" w:hAnsi="Arial" w:cs="Arial"/>
+          <w:color w:val="000000" w:themeColor="text1"/>
+          <w:sz w:val="24"/>
+          <w:szCs w:val="44"/>
+        </w:rPr>
+      </w:pPr>
+      <w:r>
+        <w:rPr>
+          <w:rFonts w:ascii="Arial" w:hAnsi="Arial" w:cs="Arial"/>
+          <w:color w:val="000000" w:themeColor="text1"/>
+          <w:sz w:val="24"/>
+          <w:szCs w:val="44"/>
+        </w:rPr>
+        <w:lastRenderedPageBreak/>
+        <w:t>&lt;</w:t>
+      </w:r>
+      <w:proofErr w:type="gramStart"/>
+      <w:r>
+        <w:rPr>
+          <w:rFonts w:ascii="Arial" w:hAnsi="Arial" w:cs="Arial"/>
+          <w:color w:val="000000" w:themeColor="text1"/>
+          <w:sz w:val="24"/>
+          <w:szCs w:val="44"/>
+        </w:rPr>
+        <w:t>body</w:t>
+      </w:r>
+      <w:proofErr w:type="gramEnd"/>
+      <w:r>
+        <w:rPr>
+          <w:rFonts w:ascii="Arial" w:hAnsi="Arial" w:cs="Arial"/>
+          <w:color w:val="000000" w:themeColor="text1"/>
+          <w:sz w:val="24"/>
+          <w:szCs w:val="44"/>
+        </w:rPr>
+        <w:t>&gt;&lt;/body&gt;</w:t>
+      </w:r>
+    </w:p>
+    <w:p>
+      <w:pPr>
+        <w:rPr>
+          <w:rFonts w:ascii="Arial" w:hAnsi="Arial" w:cs="Arial"/>
+          <w:color w:val="000000" w:themeColor="text1"/>
+          <w:sz w:val="24"/>
+          <w:szCs w:val="44"/>
+        </w:rPr>
+      </w:pPr>
+      <w:r>
+        <w:rPr>
+          <w:rFonts w:ascii="Arial" w:hAnsi="Arial" w:cs="Arial"/>
+          <w:color w:val="000000" w:themeColor="text1"/>
+          <w:sz w:val="24"/>
+          <w:szCs w:val="44"/>
+        </w:rPr>
+        <w:t>&lt;</w:t>
+      </w:r>
+      <w:proofErr w:type="gramStart"/>
+      <w:r>
+        <w:rPr>
+          <w:rFonts w:ascii="Arial" w:hAnsi="Arial" w:cs="Arial"/>
+          <w:color w:val="000000" w:themeColor="text1"/>
+          <w:sz w:val="24"/>
+          <w:szCs w:val="44"/>
+        </w:rPr>
+        <w:t>a</w:t>
+      </w:r>
+      <w:proofErr w:type="gramEnd"/>
+      <w:r>
+        <w:rPr>
+          <w:rFonts w:ascii="Arial" w:hAnsi="Arial" w:cs="Arial"/>
+          <w:color w:val="000000" w:themeColor="text1"/>
+          <w:sz w:val="24"/>
+          <w:szCs w:val="44"/>
+        </w:rPr>
+        <w:t xml:space="preserve"> </w:t>
+      </w:r>
+      <w:proofErr w:type="spellStart"/>
+      <w:r>
+        <w:rPr>
+          <w:rFonts w:ascii="Arial" w:hAnsi="Arial" w:cs="Arial"/>
+          <w:color w:val="000000" w:themeColor="text1"/>
+          <w:sz w:val="24"/>
+          <w:szCs w:val="44"/>
+        </w:rPr>
+        <w:t>href</w:t>
+      </w:r>
+      <w:proofErr w:type="spellEnd"/>
+      <w:r>
+        <w:rPr>
+          <w:rFonts w:ascii="Arial" w:hAnsi="Arial" w:cs="Arial"/>
+          <w:color w:val="000000" w:themeColor="text1"/>
+          <w:sz w:val="24"/>
+          <w:szCs w:val="44"/>
+        </w:rPr>
+        <w:t>=”#”&gt;meu link&lt;/a&gt;</w:t>
+      </w:r>
+    </w:p>
+    <w:p>
+      <w:pPr>
+        <w:rPr>
+          <w:rFonts w:ascii="Arial" w:hAnsi="Arial" w:cs="Arial"/>
+          <w:color w:val="000000" w:themeColor="text1"/>
+          <w:sz w:val="24"/>
+          <w:szCs w:val="44"/>
+        </w:rPr>
+      </w:pPr>
+      <w:r>
+        <w:rPr>
+          <w:rFonts w:ascii="Arial" w:hAnsi="Arial" w:cs="Arial"/>
+          <w:color w:val="000000" w:themeColor="text1"/>
+          <w:sz w:val="24"/>
+          <w:szCs w:val="44"/>
+        </w:rPr>
+        <w:t>&lt;</w:t>
+      </w:r>
+      <w:proofErr w:type="gramStart"/>
+      <w:r>
+        <w:rPr>
+          <w:rFonts w:ascii="Arial" w:hAnsi="Arial" w:cs="Arial"/>
+          <w:color w:val="000000" w:themeColor="text1"/>
+          <w:sz w:val="24"/>
+          <w:szCs w:val="44"/>
+        </w:rPr>
+        <w:t>p</w:t>
+      </w:r>
+      <w:proofErr w:type="gramEnd"/>
+      <w:r>
+        <w:rPr>
+          <w:rFonts w:ascii="Arial" w:hAnsi="Arial" w:cs="Arial"/>
+          <w:color w:val="000000" w:themeColor="text1"/>
+          <w:sz w:val="24"/>
+          <w:szCs w:val="44"/>
+        </w:rPr>
+        <w:t>&gt;algum paragrafo&lt;/p&gt;</w:t>
+      </w:r>
+    </w:p>
+    <w:p>
+      <w:pPr>
+        <w:rPr>
+          <w:rFonts w:ascii="Arial" w:hAnsi="Arial" w:cs="Arial"/>
+          <w:color w:val="000000" w:themeColor="text1"/>
+          <w:sz w:val="24"/>
+          <w:szCs w:val="44"/>
+        </w:rPr>
+      </w:pPr>
+      <w:r>
+        <w:rPr>
+          <w:rFonts w:ascii="Arial" w:hAnsi="Arial" w:cs="Arial"/>
+          <w:color w:val="000000" w:themeColor="text1"/>
+          <w:sz w:val="24"/>
+          <w:szCs w:val="44"/>
+        </w:rPr>
+        <w:t>&lt;</w:t>
+      </w:r>
+      <w:proofErr w:type="gramStart"/>
+      <w:r>
+        <w:rPr>
+          <w:rFonts w:ascii="Arial" w:hAnsi="Arial" w:cs="Arial"/>
+          <w:color w:val="000000" w:themeColor="text1"/>
+          <w:sz w:val="24"/>
+          <w:szCs w:val="44"/>
+        </w:rPr>
+        <w:t>div</w:t>
+      </w:r>
+      <w:proofErr w:type="gramEnd"/>
+      <w:r>
+        <w:rPr>
+          <w:rFonts w:ascii="Arial" w:hAnsi="Arial" w:cs="Arial"/>
+          <w:color w:val="000000" w:themeColor="text1"/>
+          <w:sz w:val="24"/>
+          <w:szCs w:val="44"/>
+        </w:rPr>
+        <w:t>&gt;qualquer conteúdo&lt;/div&gt;</w:t>
+      </w:r>
+    </w:p>
+    <w:p>
+      <w:pPr>
+        <w:rPr>
+          <w:rFonts w:ascii="Arial" w:hAnsi="Arial" w:cs="Arial"/>
+          <w:color w:val="000000" w:themeColor="text1"/>
+          <w:sz w:val="24"/>
+          <w:szCs w:val="44"/>
+        </w:rPr>
+      </w:pPr>
+      <w:r>
+        <w:rPr>
+          <w:rFonts w:ascii="Arial" w:hAnsi="Arial" w:cs="Arial"/>
+          <w:color w:val="000000" w:themeColor="text1"/>
+          <w:sz w:val="24"/>
+          <w:szCs w:val="44"/>
+        </w:rPr>
+        <w:t>&lt;</w:t>
+      </w:r>
+      <w:proofErr w:type="spellStart"/>
+      <w:proofErr w:type="gramStart"/>
+      <w:r>
+        <w:rPr>
+          <w:rFonts w:ascii="Arial" w:hAnsi="Arial" w:cs="Arial"/>
+          <w:color w:val="000000" w:themeColor="text1"/>
+          <w:sz w:val="24"/>
+          <w:szCs w:val="44"/>
+        </w:rPr>
+        <w:t>span</w:t>
+      </w:r>
+      <w:proofErr w:type="spellEnd"/>
+      <w:proofErr w:type="gramEnd"/>
+      <w:r>
+        <w:rPr>
+          <w:rFonts w:ascii="Arial" w:hAnsi="Arial" w:cs="Arial"/>
+          <w:color w:val="000000" w:themeColor="text1"/>
+          <w:sz w:val="24"/>
+          <w:szCs w:val="44"/>
+        </w:rPr>
+        <w:t>&gt;qualquer conteúdo&lt;/</w:t>
+      </w:r>
+      <w:proofErr w:type="spellStart"/>
+      <w:r>
+        <w:rPr>
+          <w:rFonts w:ascii="Arial" w:hAnsi="Arial" w:cs="Arial"/>
+          <w:color w:val="000000" w:themeColor="text1"/>
+          <w:sz w:val="24"/>
+          <w:szCs w:val="44"/>
+        </w:rPr>
+        <w:t>span</w:t>
+      </w:r>
+      <w:proofErr w:type="spellEnd"/>
+      <w:r>
+        <w:rPr>
+          <w:rFonts w:ascii="Arial" w:hAnsi="Arial" w:cs="Arial"/>
+          <w:color w:val="000000" w:themeColor="text1"/>
+          <w:sz w:val="24"/>
+          <w:szCs w:val="44"/>
+        </w:rPr>
+        <w:t>&gt;</w:t>
+      </w:r>
+    </w:p>
+    <w:p>
+      <w:pPr>
+        <w:rPr>
+          <w:rFonts w:ascii="Arial" w:hAnsi="Arial" w:cs="Arial"/>
+          <w:color w:val="000000" w:themeColor="text1"/>
+          <w:sz w:val="24"/>
+          <w:szCs w:val="44"/>
+        </w:rPr>
+      </w:pPr>
+      <w:r>
+        <w:rPr>
+          <w:rFonts w:ascii="Arial" w:hAnsi="Arial" w:cs="Arial"/>
+          <w:color w:val="000000" w:themeColor="text1"/>
+          <w:sz w:val="24"/>
+          <w:szCs w:val="44"/>
+        </w:rPr>
+        <w:t>&lt;</w:t>
+      </w:r>
+      <w:proofErr w:type="spellStart"/>
+      <w:proofErr w:type="gramStart"/>
+      <w:r>
+        <w:rPr>
+          <w:rFonts w:ascii="Arial" w:hAnsi="Arial" w:cs="Arial"/>
+          <w:color w:val="000000" w:themeColor="text1"/>
+          <w:sz w:val="24"/>
+          <w:szCs w:val="44"/>
+        </w:rPr>
+        <w:t>img</w:t>
+      </w:r>
+      <w:proofErr w:type="spellEnd"/>
+      <w:proofErr w:type="gramEnd"/>
+      <w:r>
+        <w:rPr>
+          <w:rFonts w:ascii="Arial" w:hAnsi="Arial" w:cs="Arial"/>
+          <w:color w:val="000000" w:themeColor="text1"/>
+          <w:sz w:val="24"/>
+          <w:szCs w:val="44"/>
+        </w:rPr>
+        <w:t xml:space="preserve"> </w:t>
+      </w:r>
+      <w:proofErr w:type="spellStart"/>
+      <w:r>
+        <w:rPr>
+          <w:rFonts w:ascii="Arial" w:hAnsi="Arial" w:cs="Arial"/>
+          <w:color w:val="000000" w:themeColor="text1"/>
+          <w:sz w:val="24"/>
+          <w:szCs w:val="44"/>
+        </w:rPr>
+        <w:t>src</w:t>
+      </w:r>
+      <w:proofErr w:type="spellEnd"/>
+      <w:r>
+        <w:rPr>
+          <w:rFonts w:ascii="Arial" w:hAnsi="Arial" w:cs="Arial"/>
+          <w:color w:val="000000" w:themeColor="text1"/>
+          <w:sz w:val="24"/>
+          <w:szCs w:val="44"/>
+        </w:rPr>
+        <w:t>=”minha-image.jpg”&gt;</w:t>
+      </w:r>
+    </w:p>
+    <w:p>
+      <w:pPr>
+        <w:rPr>
+          <w:rFonts w:ascii="Arial" w:hAnsi="Arial" w:cs="Arial"/>
+          <w:color w:val="000000" w:themeColor="text1"/>
+          <w:sz w:val="24"/>
+          <w:szCs w:val="44"/>
+        </w:rPr>
+      </w:pPr>
+      <w:r>
+        <w:rPr>
+          <w:rFonts w:ascii="Arial" w:hAnsi="Arial" w:cs="Arial"/>
+          <w:color w:val="000000" w:themeColor="text1"/>
+          <w:sz w:val="24"/>
+          <w:szCs w:val="44"/>
+        </w:rPr>
+        <w:t>&lt;</w:t>
+      </w:r>
+      <w:proofErr w:type="spellStart"/>
+      <w:proofErr w:type="gramStart"/>
+      <w:r>
+        <w:rPr>
+          <w:rFonts w:ascii="Arial" w:hAnsi="Arial" w:cs="Arial"/>
+          <w:color w:val="000000" w:themeColor="text1"/>
+          <w:sz w:val="24"/>
+          <w:szCs w:val="44"/>
+        </w:rPr>
+        <w:t>br</w:t>
+      </w:r>
+      <w:proofErr w:type="spellEnd"/>
+      <w:proofErr w:type="gramEnd"/>
+      <w:r>
+        <w:rPr>
+          <w:rFonts w:ascii="Arial" w:hAnsi="Arial" w:cs="Arial"/>
+          <w:color w:val="000000" w:themeColor="text1"/>
+          <w:sz w:val="24"/>
+          <w:szCs w:val="44"/>
+        </w:rPr>
+        <w:t>&gt;</w:t>
+      </w:r>
+    </w:p>
+    <w:p>
+      <w:pPr>
+        <w:rPr>
+          <w:rFonts w:ascii="Arial" w:hAnsi="Arial" w:cs="Arial"/>
+          <w:color w:val="000000" w:themeColor="text1"/>
+          <w:sz w:val="24"/>
+          <w:szCs w:val="44"/>
+        </w:rPr>
+      </w:pPr>
+      <w:r>
+        <w:rPr>
+          <w:rFonts w:ascii="Arial" w:hAnsi="Arial" w:cs="Arial"/>
+          <w:color w:val="000000" w:themeColor="text1"/>
+          <w:sz w:val="24"/>
+          <w:szCs w:val="44"/>
+        </w:rPr>
+        <w:t>&lt;</w:t>
+      </w:r>
+      <w:proofErr w:type="gramStart"/>
+      <w:r>
+        <w:rPr>
+          <w:rFonts w:ascii="Arial" w:hAnsi="Arial" w:cs="Arial"/>
+          <w:color w:val="000000" w:themeColor="text1"/>
+          <w:sz w:val="24"/>
+          <w:szCs w:val="44"/>
+        </w:rPr>
+        <w:t>input</w:t>
+      </w:r>
+      <w:proofErr w:type="gramEnd"/>
+      <w:r>
+        <w:rPr>
+          <w:rFonts w:ascii="Arial" w:hAnsi="Arial" w:cs="Arial"/>
+          <w:color w:val="000000" w:themeColor="text1"/>
+          <w:sz w:val="24"/>
+          <w:szCs w:val="44"/>
+        </w:rPr>
+        <w:t xml:space="preserve"> </w:t>
+      </w:r>
+      <w:proofErr w:type="spellStart"/>
+      <w:r>
+        <w:rPr>
+          <w:rFonts w:ascii="Arial" w:hAnsi="Arial" w:cs="Arial"/>
+          <w:color w:val="000000" w:themeColor="text1"/>
+          <w:sz w:val="24"/>
+          <w:szCs w:val="44"/>
+        </w:rPr>
+        <w:t>type</w:t>
+      </w:r>
+      <w:proofErr w:type="spellEnd"/>
+      <w:r>
+        <w:rPr>
+          <w:rFonts w:ascii="Arial" w:hAnsi="Arial" w:cs="Arial"/>
+          <w:color w:val="000000" w:themeColor="text1"/>
+          <w:sz w:val="24"/>
+          <w:szCs w:val="44"/>
+        </w:rPr>
+        <w:t>=”</w:t>
+      </w:r>
+      <w:proofErr w:type="spellStart"/>
+      <w:r>
+        <w:rPr>
+          <w:rFonts w:ascii="Arial" w:hAnsi="Arial" w:cs="Arial"/>
+          <w:color w:val="000000" w:themeColor="text1"/>
+          <w:sz w:val="24"/>
+          <w:szCs w:val="44"/>
+        </w:rPr>
+        <w:t>text</w:t>
+      </w:r>
+      <w:proofErr w:type="spellEnd"/>
+      <w:r>
+        <w:rPr>
+          <w:rFonts w:ascii="Arial" w:hAnsi="Arial" w:cs="Arial"/>
+          <w:color w:val="000000" w:themeColor="text1"/>
+          <w:sz w:val="24"/>
+          <w:szCs w:val="44"/>
+        </w:rPr>
+        <w:t>” /&gt;</w:t>
+      </w:r>
+      <w:r>
+        <w:rPr>
+          <w:rFonts w:ascii="Arial" w:hAnsi="Arial" w:cs="Arial"/>
+          <w:color w:val="000000" w:themeColor="text1"/>
+          <w:sz w:val="24"/>
+          <w:szCs w:val="44"/>
+        </w:rPr>
+        <w:br/>
+      </w:r>
     </w:p>
     <w:sectPr>
       <w:pgSz w:w="11906" w:h="16838"/>

</xml_diff>